<commit_message>
Beta Version Ready 2
</commit_message>
<xml_diff>
--- a/operasional_kantor/Cara Setting di Server.docx
+++ b/operasional_kantor/Cara Setting di Server.docx
@@ -11,8 +11,6 @@
           <w:szCs w:val="28"/>
         </w:rPr>
       </w:pPr>
-      <w:bookmarkStart w:id="0" w:name="_GoBack"/>
-      <w:bookmarkEnd w:id="0"/>
       <w:r>
         <w:rPr>
           <w:b/>
@@ -69,10 +67,7 @@
       </w:r>
       <w:proofErr w:type="spellEnd"/>
       <w:r>
-        <w:t xml:space="preserve"> </w:t>
-      </w:r>
-      <w:r>
-        <w:t>Composer</w:t>
+        <w:t xml:space="preserve"> Composer</w:t>
       </w:r>
     </w:p>
     <w:p>
@@ -235,6 +230,40 @@
     <w:p>
       <w:pPr>
         <w:pStyle w:val="ListParagraph"/>
+      </w:pPr>
+      <w:proofErr w:type="spellStart"/>
+      <w:r>
+        <w:t>Contoh</w:t>
+      </w:r>
+      <w:proofErr w:type="spellEnd"/>
+      <w:r>
+        <w:t xml:space="preserve"> {</w:t>
+      </w:r>
+      <w:proofErr w:type="spellStart"/>
+      <w:r>
+        <w:t>document_root</w:t>
+      </w:r>
+      <w:proofErr w:type="spellEnd"/>
+      <w:proofErr w:type="gramStart"/>
+      <w:r>
+        <w:t>}=</w:t>
+      </w:r>
+      <w:proofErr w:type="gramEnd"/>
+      <w:r>
+        <w:t xml:space="preserve"> /</w:t>
+      </w:r>
+      <w:proofErr w:type="spellStart"/>
+      <w:r>
+        <w:t>var</w:t>
+      </w:r>
+      <w:proofErr w:type="spellEnd"/>
+      <w:r>
+        <w:t>/www/html/</w:t>
+      </w:r>
+    </w:p>
+    <w:p>
+      <w:pPr>
+        <w:pStyle w:val="ListParagraph"/>
         <w:numPr>
           <w:ilvl w:val="0"/>
           <w:numId w:val="1"/>
@@ -244,10 +273,7 @@
         <w:t>Import Database</w:t>
       </w:r>
       <w:r>
-        <w:t xml:space="preserve"> </w:t>
-      </w:r>
-      <w:r>
-        <w:t>{document-root}/kakatureimburse/operasional_kantor/</w:t>
+        <w:t xml:space="preserve"> {document-root}/kakatureimburse/operasional_kantor/</w:t>
       </w:r>
       <w:r>
         <w:t>db_operasional-kantor</w:t>
@@ -405,13 +431,7 @@
         <w:t>\kakatureimburs\operasional_kantor</w:t>
       </w:r>
       <w:r>
-        <w:t>\</w:t>
-      </w:r>
-      <w:r>
-        <w:t>fungsi_kakatu</w:t>
-      </w:r>
-      <w:r>
-        <w:t>.php</w:t>
+        <w:t>\fungsi_kakatu.php</w:t>
       </w:r>
       <w:r>
         <w:t xml:space="preserve"> Line 22 </w:t>
@@ -481,11 +501,10 @@
         <w:rPr>
           <w:noProof/>
         </w:rPr>
-        <w:lastRenderedPageBreak/>
         <w:drawing>
           <wp:inline distT="0" distB="0" distL="0" distR="0" wp14:anchorId="4A598E92" wp14:editId="6A461A40">
-            <wp:extent cx="4054415" cy="2777705"/>
-            <wp:effectExtent l="0" t="0" r="3810" b="3810"/>
+            <wp:extent cx="3942272" cy="2292675"/>
+            <wp:effectExtent l="0" t="0" r="1270" b="0"/>
             <wp:docPr id="2" name="Picture 2"/>
             <wp:cNvGraphicFramePr>
               <a:graphicFrameLocks xmlns:a="http://schemas.openxmlformats.org/drawingml/2006/main" noChangeAspect="1"/>
@@ -505,7 +524,7 @@
                   <pic:spPr bwMode="auto">
                     <a:xfrm>
                       <a:off x="0" y="0"/>
-                      <a:ext cx="4054864" cy="2778013"/>
+                      <a:ext cx="3942272" cy="2292675"/>
                     </a:xfrm>
                     <a:prstGeom prst="rect">
                       <a:avLst/>
@@ -528,7 +547,985 @@
     </w:p>
     <w:p>
       <w:pPr>
-        <w:ind w:left="360"/>
+        <w:pStyle w:val="ListParagraph"/>
+        <w:numPr>
+          <w:ilvl w:val="0"/>
+          <w:numId w:val="1"/>
+        </w:numPr>
+      </w:pPr>
+      <w:r>
+        <w:lastRenderedPageBreak/>
+        <w:t xml:space="preserve">Setting </w:t>
+      </w:r>
+      <w:proofErr w:type="spellStart"/>
+      <w:r>
+        <w:t>Cron</w:t>
+      </w:r>
+      <w:proofErr w:type="spellEnd"/>
+      <w:r>
+        <w:t xml:space="preserve"> Job </w:t>
+      </w:r>
+      <w:proofErr w:type="spellStart"/>
+      <w:r>
+        <w:t>dengan</w:t>
+      </w:r>
+      <w:proofErr w:type="spellEnd"/>
+      <w:r>
+        <w:t xml:space="preserve"> </w:t>
+      </w:r>
+      <w:proofErr w:type="spellStart"/>
+      <w:r>
+        <w:t>menggunakan</w:t>
+      </w:r>
+      <w:proofErr w:type="spellEnd"/>
+      <w:r>
+        <w:t xml:space="preserve"> </w:t>
+      </w:r>
+      <w:proofErr w:type="spellStart"/>
+      <w:r>
+        <w:t>Crontab</w:t>
+      </w:r>
+      <w:proofErr w:type="spellEnd"/>
+      <w:r>
+        <w:t xml:space="preserve"> –e </w:t>
+      </w:r>
+      <w:proofErr w:type="spellStart"/>
+      <w:r>
+        <w:t>pada</w:t>
+      </w:r>
+      <w:proofErr w:type="spellEnd"/>
+      <w:r>
+        <w:t xml:space="preserve"> </w:t>
+      </w:r>
+      <w:proofErr w:type="spellStart"/>
+      <w:r>
+        <w:t>linux</w:t>
+      </w:r>
+      <w:proofErr w:type="spellEnd"/>
+      <w:r>
+        <w:t>.</w:t>
+      </w:r>
+    </w:p>
+    <w:p>
+      <w:pPr>
+        <w:pStyle w:val="ListParagraph"/>
+        <w:numPr>
+          <w:ilvl w:val="0"/>
+          <w:numId w:val="2"/>
+        </w:numPr>
+      </w:pPr>
+      <w:proofErr w:type="spellStart"/>
+      <w:r>
+        <w:t>Crontab</w:t>
+      </w:r>
+      <w:proofErr w:type="spellEnd"/>
+      <w:r>
+        <w:t xml:space="preserve"> </w:t>
+      </w:r>
+      <w:proofErr w:type="spellStart"/>
+      <w:r>
+        <w:t>untuk</w:t>
+      </w:r>
+      <w:proofErr w:type="spellEnd"/>
+      <w:r>
+        <w:t xml:space="preserve"> auto </w:t>
+      </w:r>
+      <w:proofErr w:type="spellStart"/>
+      <w:r>
+        <w:t>absen</w:t>
+      </w:r>
+      <w:proofErr w:type="spellEnd"/>
+      <w:r>
+        <w:t>(</w:t>
+      </w:r>
+      <w:proofErr w:type="spellStart"/>
+      <w:r>
+        <w:t>hadir</w:t>
+      </w:r>
+      <w:proofErr w:type="spellEnd"/>
+      <w:r>
+        <w:t xml:space="preserve"> </w:t>
+      </w:r>
+      <w:proofErr w:type="spellStart"/>
+      <w:r>
+        <w:t>dihari</w:t>
+      </w:r>
+      <w:proofErr w:type="spellEnd"/>
+      <w:r>
+        <w:t xml:space="preserve"> </w:t>
+      </w:r>
+      <w:proofErr w:type="spellStart"/>
+      <w:r>
+        <w:t>libur</w:t>
+      </w:r>
+      <w:proofErr w:type="spellEnd"/>
+      <w:r>
+        <w:t xml:space="preserve"> </w:t>
+      </w:r>
+      <w:proofErr w:type="spellStart"/>
+      <w:r>
+        <w:t>dan</w:t>
+      </w:r>
+      <w:proofErr w:type="spellEnd"/>
+      <w:r>
+        <w:t xml:space="preserve"> </w:t>
+      </w:r>
+      <w:r>
+        <w:t>(</w:t>
+      </w:r>
+      <w:proofErr w:type="spellStart"/>
+      <w:r>
+        <w:t>sakit,izin,cuti</w:t>
+      </w:r>
+      <w:proofErr w:type="spellEnd"/>
+      <w:r>
+        <w:t xml:space="preserve"> </w:t>
+      </w:r>
+      <w:r>
+        <w:t xml:space="preserve">yang </w:t>
+      </w:r>
+      <w:proofErr w:type="spellStart"/>
+      <w:r>
+        <w:t>lebih</w:t>
+      </w:r>
+      <w:proofErr w:type="spellEnd"/>
+      <w:r>
+        <w:t xml:space="preserve"> </w:t>
+      </w:r>
+      <w:proofErr w:type="spellStart"/>
+      <w:r>
+        <w:t>sehari</w:t>
+      </w:r>
+      <w:proofErr w:type="spellEnd"/>
+      <w:r>
+        <w:t xml:space="preserve">) </w:t>
+      </w:r>
+      <w:proofErr w:type="spellStart"/>
+      <w:r>
+        <w:t>pada</w:t>
+      </w:r>
+      <w:proofErr w:type="spellEnd"/>
+      <w:r>
+        <w:t xml:space="preserve"> </w:t>
+      </w:r>
+      <w:proofErr w:type="spellStart"/>
+      <w:r>
+        <w:t>rencana</w:t>
+      </w:r>
+      <w:proofErr w:type="spellEnd"/>
+      <w:r>
+        <w:t xml:space="preserve"> </w:t>
+      </w:r>
+      <w:proofErr w:type="spellStart"/>
+      <w:r>
+        <w:t>absen</w:t>
+      </w:r>
+      <w:proofErr w:type="spellEnd"/>
+      <w:r>
+        <w:t>)</w:t>
+      </w:r>
+      <w:r>
+        <w:t xml:space="preserve"> </w:t>
+      </w:r>
+      <w:proofErr w:type="spellStart"/>
+      <w:r>
+        <w:t>dan</w:t>
+      </w:r>
+      <w:proofErr w:type="spellEnd"/>
+      <w:r>
+        <w:t xml:space="preserve"> </w:t>
+      </w:r>
+      <w:proofErr w:type="spellStart"/>
+      <w:r>
+        <w:t>sekaligus</w:t>
+      </w:r>
+      <w:proofErr w:type="spellEnd"/>
+      <w:r>
+        <w:t xml:space="preserve"> reset </w:t>
+      </w:r>
+      <w:proofErr w:type="spellStart"/>
+      <w:r>
+        <w:t>cuti</w:t>
+      </w:r>
+      <w:proofErr w:type="spellEnd"/>
+      <w:r>
+        <w:t xml:space="preserve"> </w:t>
+      </w:r>
+      <w:proofErr w:type="spellStart"/>
+      <w:r>
+        <w:t>jika</w:t>
+      </w:r>
+      <w:proofErr w:type="spellEnd"/>
+      <w:r>
+        <w:t xml:space="preserve"> </w:t>
+      </w:r>
+      <w:proofErr w:type="spellStart"/>
+      <w:r>
+        <w:t>hari</w:t>
+      </w:r>
+      <w:proofErr w:type="spellEnd"/>
+      <w:r>
+        <w:t xml:space="preserve"> </w:t>
+      </w:r>
+      <w:proofErr w:type="spellStart"/>
+      <w:r>
+        <w:t>ini</w:t>
+      </w:r>
+      <w:proofErr w:type="spellEnd"/>
+      <w:r>
+        <w:t xml:space="preserve"> </w:t>
+      </w:r>
+      <w:proofErr w:type="spellStart"/>
+      <w:r>
+        <w:t>tanggal</w:t>
+      </w:r>
+      <w:proofErr w:type="spellEnd"/>
+      <w:r>
+        <w:t xml:space="preserve"> 31 </w:t>
+      </w:r>
+      <w:proofErr w:type="spellStart"/>
+      <w:r>
+        <w:t>desember</w:t>
+      </w:r>
+      <w:proofErr w:type="spellEnd"/>
+      <w:r>
+        <w:t xml:space="preserve">, </w:t>
+      </w:r>
+      <w:proofErr w:type="spellStart"/>
+      <w:r>
+        <w:t>setiap</w:t>
+      </w:r>
+      <w:proofErr w:type="spellEnd"/>
+      <w:r>
+        <w:t xml:space="preserve"> jam 9:00 AM</w:t>
+      </w:r>
+    </w:p>
+    <w:p>
+      <w:pPr>
+        <w:pStyle w:val="ListParagraph"/>
+        <w:ind w:left="1080"/>
+      </w:pPr>
+      <w:r>
+        <w:t>0</w:t>
+      </w:r>
+      <w:r>
+        <w:t xml:space="preserve"> </w:t>
+      </w:r>
+      <w:r>
+        <w:t>9</w:t>
+      </w:r>
+      <w:r>
+        <w:t xml:space="preserve"> * * * /</w:t>
+      </w:r>
+      <w:proofErr w:type="spellStart"/>
+      <w:r>
+        <w:t>usr</w:t>
+      </w:r>
+      <w:proofErr w:type="spellEnd"/>
+      <w:r>
+        <w:t>/bin/</w:t>
+      </w:r>
+      <w:proofErr w:type="spellStart"/>
+      <w:r>
+        <w:t>php</w:t>
+      </w:r>
+      <w:proofErr w:type="spellEnd"/>
+      <w:r>
+        <w:t xml:space="preserve"> </w:t>
+      </w:r>
+      <w:r>
+        <w:t>{document root}</w:t>
+      </w:r>
+      <w:r>
+        <w:t>/kakatureimburs/operasional_kantor/pages/cronjob/admin_</w:t>
+      </w:r>
+      <w:r>
+        <w:t>auto</w:t>
+      </w:r>
+      <w:r>
+        <w:t>_</w:t>
+      </w:r>
+      <w:r>
+        <w:t>absen</w:t>
+      </w:r>
+      <w:r>
+        <w:t>.php &gt; /</w:t>
+      </w:r>
+      <w:proofErr w:type="spellStart"/>
+      <w:r>
+        <w:t>tmp</w:t>
+      </w:r>
+      <w:proofErr w:type="spellEnd"/>
+      <w:r>
+        <w:t>/cronjobnotif.log</w:t>
+      </w:r>
+    </w:p>
+    <w:p>
+      <w:pPr>
+        <w:pStyle w:val="ListParagraph"/>
+      </w:pPr>
+      <w:r>
+        <w:t>2</w:t>
+      </w:r>
+      <w:r>
+        <w:t xml:space="preserve">. </w:t>
+      </w:r>
+      <w:proofErr w:type="spellStart"/>
+      <w:r>
+        <w:t>Cronta</w:t>
+      </w:r>
+      <w:r>
+        <w:t>b</w:t>
+      </w:r>
+      <w:proofErr w:type="spellEnd"/>
+      <w:r>
+        <w:t xml:space="preserve"> </w:t>
+      </w:r>
+      <w:proofErr w:type="spellStart"/>
+      <w:r>
+        <w:t>untuk</w:t>
+      </w:r>
+      <w:proofErr w:type="spellEnd"/>
+      <w:r>
+        <w:t xml:space="preserve"> </w:t>
+      </w:r>
+      <w:proofErr w:type="spellStart"/>
+      <w:r>
+        <w:t>notifikasi</w:t>
+      </w:r>
+      <w:proofErr w:type="spellEnd"/>
+      <w:r>
+        <w:t xml:space="preserve"> email 9:05</w:t>
+      </w:r>
+      <w:r>
+        <w:t xml:space="preserve"> (</w:t>
+      </w:r>
+      <w:proofErr w:type="spellStart"/>
+      <w:r>
+        <w:t>karena</w:t>
+      </w:r>
+      <w:proofErr w:type="spellEnd"/>
+      <w:r>
+        <w:t xml:space="preserve"> </w:t>
+      </w:r>
+      <w:proofErr w:type="spellStart"/>
+      <w:r>
+        <w:t>absen</w:t>
+      </w:r>
+      <w:proofErr w:type="spellEnd"/>
+      <w:r>
+        <w:t xml:space="preserve"> </w:t>
+      </w:r>
+      <w:proofErr w:type="spellStart"/>
+      <w:r>
+        <w:t>otomatis</w:t>
+      </w:r>
+      <w:proofErr w:type="spellEnd"/>
+      <w:r>
+        <w:t xml:space="preserve"> jam 9:00, </w:t>
+      </w:r>
+      <w:proofErr w:type="spellStart"/>
+      <w:r>
+        <w:t>tdk</w:t>
+      </w:r>
+      <w:proofErr w:type="spellEnd"/>
+      <w:r>
+        <w:t xml:space="preserve"> </w:t>
+      </w:r>
+      <w:proofErr w:type="spellStart"/>
+      <w:r>
+        <w:t>boleh</w:t>
+      </w:r>
+      <w:proofErr w:type="spellEnd"/>
+      <w:r>
+        <w:t xml:space="preserve"> </w:t>
+      </w:r>
+      <w:proofErr w:type="spellStart"/>
+      <w:r>
+        <w:t>konflik</w:t>
+      </w:r>
+      <w:proofErr w:type="spellEnd"/>
+      <w:r>
+        <w:t>)</w:t>
+      </w:r>
+    </w:p>
+    <w:p>
+      <w:pPr>
+        <w:pStyle w:val="ListParagraph"/>
+      </w:pPr>
+      <w:proofErr w:type="gramStart"/>
+      <w:r>
+        <w:t xml:space="preserve">5 </w:t>
+      </w:r>
+      <w:r>
+        <w:t xml:space="preserve"> </w:t>
+      </w:r>
+      <w:r>
+        <w:t>9</w:t>
+      </w:r>
+      <w:proofErr w:type="gramEnd"/>
+      <w:r>
+        <w:t xml:space="preserve"> * * * /</w:t>
+      </w:r>
+      <w:proofErr w:type="spellStart"/>
+      <w:r>
+        <w:t>usr</w:t>
+      </w:r>
+      <w:proofErr w:type="spellEnd"/>
+      <w:r>
+        <w:t>/bin/</w:t>
+      </w:r>
+      <w:proofErr w:type="spellStart"/>
+      <w:r>
+        <w:t>php</w:t>
+      </w:r>
+      <w:proofErr w:type="spellEnd"/>
+      <w:r>
+        <w:t xml:space="preserve"> </w:t>
+      </w:r>
+      <w:r>
+        <w:t>{document root}</w:t>
+      </w:r>
+      <w:r>
+        <w:t>/kakatureimburs/operasional_kantor/pages/cronjob/admin_absen_notif.php &gt; /</w:t>
+      </w:r>
+      <w:proofErr w:type="spellStart"/>
+      <w:r>
+        <w:t>tmp</w:t>
+      </w:r>
+      <w:proofErr w:type="spellEnd"/>
+      <w:r>
+        <w:t>/cronjobnotif.log</w:t>
+      </w:r>
+    </w:p>
+    <w:p>
+      <w:pPr>
+        <w:pStyle w:val="ListParagraph"/>
+      </w:pPr>
+      <w:r>
+        <w:t>3</w:t>
+      </w:r>
+      <w:r>
+        <w:t xml:space="preserve">. </w:t>
+      </w:r>
+      <w:proofErr w:type="spellStart"/>
+      <w:r>
+        <w:t>Crontab</w:t>
+      </w:r>
+      <w:proofErr w:type="spellEnd"/>
+      <w:r>
+        <w:t xml:space="preserve"> </w:t>
+      </w:r>
+      <w:proofErr w:type="spellStart"/>
+      <w:r>
+        <w:t>untuk</w:t>
+      </w:r>
+      <w:proofErr w:type="spellEnd"/>
+      <w:r>
+        <w:t xml:space="preserve"> </w:t>
+      </w:r>
+      <w:proofErr w:type="spellStart"/>
+      <w:r>
+        <w:t>notifikasi</w:t>
+      </w:r>
+      <w:proofErr w:type="spellEnd"/>
+      <w:r>
+        <w:t xml:space="preserve"> email </w:t>
+      </w:r>
+      <w:r>
+        <w:t>11</w:t>
+      </w:r>
+      <w:r>
+        <w:t>:0</w:t>
+      </w:r>
+      <w:r>
+        <w:t>0</w:t>
+      </w:r>
+    </w:p>
+    <w:p>
+      <w:pPr>
+        <w:pStyle w:val="ListParagraph"/>
+      </w:pPr>
+      <w:proofErr w:type="gramStart"/>
+      <w:r>
+        <w:t>0</w:t>
+      </w:r>
+      <w:r>
+        <w:t xml:space="preserve"> </w:t>
+      </w:r>
+      <w:r>
+        <w:t xml:space="preserve"> </w:t>
+      </w:r>
+      <w:r>
+        <w:t>11</w:t>
+      </w:r>
+      <w:proofErr w:type="gramEnd"/>
+      <w:r>
+        <w:t xml:space="preserve"> * * * /</w:t>
+      </w:r>
+      <w:proofErr w:type="spellStart"/>
+      <w:r>
+        <w:t>usr</w:t>
+      </w:r>
+      <w:proofErr w:type="spellEnd"/>
+      <w:r>
+        <w:t>/bin/</w:t>
+      </w:r>
+      <w:proofErr w:type="spellStart"/>
+      <w:r>
+        <w:t>php</w:t>
+      </w:r>
+      <w:proofErr w:type="spellEnd"/>
+      <w:r>
+        <w:t xml:space="preserve"> /</w:t>
+      </w:r>
+      <w:r>
+        <w:t>{document root}</w:t>
+      </w:r>
+      <w:r>
+        <w:t>/kakatureimburs/operasional_kantor/pages/cronjob/admin_absen_notif.php &gt; /</w:t>
+      </w:r>
+      <w:proofErr w:type="spellStart"/>
+      <w:r>
+        <w:t>tmp</w:t>
+      </w:r>
+      <w:proofErr w:type="spellEnd"/>
+      <w:r>
+        <w:t>/cronjobnotif.log</w:t>
+      </w:r>
+    </w:p>
+    <w:p>
+      <w:pPr>
+        <w:pStyle w:val="ListParagraph"/>
+      </w:pPr>
+      <w:r>
+        <w:t>4</w:t>
+      </w:r>
+      <w:r>
+        <w:t xml:space="preserve">. </w:t>
+      </w:r>
+      <w:proofErr w:type="spellStart"/>
+      <w:r>
+        <w:t>Crontab</w:t>
+      </w:r>
+      <w:proofErr w:type="spellEnd"/>
+      <w:r>
+        <w:t xml:space="preserve"> </w:t>
+      </w:r>
+      <w:proofErr w:type="spellStart"/>
+      <w:r>
+        <w:t>untuk</w:t>
+      </w:r>
+      <w:proofErr w:type="spellEnd"/>
+      <w:r>
+        <w:t xml:space="preserve"> </w:t>
+      </w:r>
+      <w:proofErr w:type="spellStart"/>
+      <w:r>
+        <w:t>notifikasi</w:t>
+      </w:r>
+      <w:proofErr w:type="spellEnd"/>
+      <w:r>
+        <w:t xml:space="preserve"> email </w:t>
+      </w:r>
+      <w:r>
+        <w:t>13</w:t>
+      </w:r>
+      <w:r>
+        <w:t>:00</w:t>
+      </w:r>
+    </w:p>
+    <w:p>
+      <w:pPr>
+        <w:pStyle w:val="ListParagraph"/>
+      </w:pPr>
+      <w:proofErr w:type="gramStart"/>
+      <w:r>
+        <w:t xml:space="preserve">0 </w:t>
+      </w:r>
+      <w:r>
+        <w:t xml:space="preserve"> </w:t>
+      </w:r>
+      <w:r>
+        <w:t>1</w:t>
+      </w:r>
+      <w:r>
+        <w:t>3</w:t>
+      </w:r>
+      <w:proofErr w:type="gramEnd"/>
+      <w:r>
+        <w:t xml:space="preserve"> * * * /</w:t>
+      </w:r>
+      <w:proofErr w:type="spellStart"/>
+      <w:r>
+        <w:t>usr</w:t>
+      </w:r>
+      <w:proofErr w:type="spellEnd"/>
+      <w:r>
+        <w:t>/bin/</w:t>
+      </w:r>
+      <w:proofErr w:type="spellStart"/>
+      <w:r>
+        <w:t>php</w:t>
+      </w:r>
+      <w:proofErr w:type="spellEnd"/>
+      <w:r>
+        <w:t xml:space="preserve"> /</w:t>
+      </w:r>
+      <w:r>
+        <w:t>{document root}</w:t>
+      </w:r>
+      <w:r>
+        <w:t>/kakatureimburs/operasional_kantor/pages/cronjob/admin_absen_notif.php &gt; /</w:t>
+      </w:r>
+      <w:proofErr w:type="spellStart"/>
+      <w:r>
+        <w:t>tmp</w:t>
+      </w:r>
+      <w:proofErr w:type="spellEnd"/>
+      <w:r>
+        <w:t>/cronjobnotif.log</w:t>
+      </w:r>
+    </w:p>
+    <w:p>
+      <w:pPr>
+        <w:pStyle w:val="ListParagraph"/>
+      </w:pPr>
+      <w:r>
+        <w:t>5</w:t>
+      </w:r>
+      <w:r>
+        <w:t xml:space="preserve">. </w:t>
+      </w:r>
+      <w:proofErr w:type="spellStart"/>
+      <w:r>
+        <w:t>Crontab</w:t>
+      </w:r>
+      <w:proofErr w:type="spellEnd"/>
+      <w:r>
+        <w:t xml:space="preserve"> </w:t>
+      </w:r>
+      <w:proofErr w:type="spellStart"/>
+      <w:r>
+        <w:t>untuk</w:t>
+      </w:r>
+      <w:proofErr w:type="spellEnd"/>
+      <w:r>
+        <w:t xml:space="preserve"> </w:t>
+      </w:r>
+      <w:proofErr w:type="spellStart"/>
+      <w:r>
+        <w:t>notifikasi</w:t>
+      </w:r>
+      <w:proofErr w:type="spellEnd"/>
+      <w:r>
+        <w:t xml:space="preserve"> email </w:t>
+      </w:r>
+      <w:r>
+        <w:t>1</w:t>
+      </w:r>
+      <w:r>
+        <w:t>4</w:t>
+      </w:r>
+      <w:r>
+        <w:t>:</w:t>
+      </w:r>
+      <w:r>
+        <w:t>3</w:t>
+      </w:r>
+      <w:r>
+        <w:t>0</w:t>
+      </w:r>
+    </w:p>
+    <w:p>
+      <w:pPr>
+        <w:pStyle w:val="ListParagraph"/>
+      </w:pPr>
+      <w:proofErr w:type="gramStart"/>
+      <w:r>
+        <w:t>3</w:t>
+      </w:r>
+      <w:r>
+        <w:t xml:space="preserve">0 </w:t>
+      </w:r>
+      <w:r>
+        <w:t xml:space="preserve"> </w:t>
+      </w:r>
+      <w:r>
+        <w:t>1</w:t>
+      </w:r>
+      <w:r>
+        <w:t>4</w:t>
+      </w:r>
+      <w:proofErr w:type="gramEnd"/>
+      <w:r>
+        <w:t xml:space="preserve"> * * * /</w:t>
+      </w:r>
+      <w:proofErr w:type="spellStart"/>
+      <w:r>
+        <w:t>usr</w:t>
+      </w:r>
+      <w:proofErr w:type="spellEnd"/>
+      <w:r>
+        <w:t>/bin/</w:t>
+      </w:r>
+      <w:proofErr w:type="spellStart"/>
+      <w:r>
+        <w:t>php</w:t>
+      </w:r>
+      <w:proofErr w:type="spellEnd"/>
+      <w:r>
+        <w:t xml:space="preserve"> /</w:t>
+      </w:r>
+      <w:r>
+        <w:t>{document root}</w:t>
+      </w:r>
+      <w:r>
+        <w:t>/kakatureimburs/operasional_kantor/pages/cronjob/admin_absen_notif.php &gt; /</w:t>
+      </w:r>
+      <w:proofErr w:type="spellStart"/>
+      <w:r>
+        <w:t>tmp</w:t>
+      </w:r>
+      <w:proofErr w:type="spellEnd"/>
+      <w:r>
+        <w:t>/cronjobnotif.log</w:t>
+      </w:r>
+    </w:p>
+    <w:p>
+      <w:pPr>
+        <w:pStyle w:val="ListParagraph"/>
+      </w:pPr>
+      <w:r>
+        <w:t xml:space="preserve">6. </w:t>
+      </w:r>
+      <w:r>
+        <w:t xml:space="preserve"> </w:t>
+      </w:r>
+      <w:proofErr w:type="spellStart"/>
+      <w:r>
+        <w:t>Crontab</w:t>
+      </w:r>
+      <w:proofErr w:type="spellEnd"/>
+      <w:r>
+        <w:t xml:space="preserve"> </w:t>
+      </w:r>
+      <w:proofErr w:type="spellStart"/>
+      <w:r>
+        <w:t>untuk</w:t>
+      </w:r>
+      <w:proofErr w:type="spellEnd"/>
+      <w:r>
+        <w:t xml:space="preserve"> </w:t>
+      </w:r>
+      <w:r>
+        <w:t xml:space="preserve">Auto </w:t>
+      </w:r>
+      <w:proofErr w:type="spellStart"/>
+      <w:r>
+        <w:t>Absen</w:t>
+      </w:r>
+      <w:proofErr w:type="spellEnd"/>
+      <w:r>
+        <w:t xml:space="preserve"> Alpha</w:t>
+      </w:r>
+      <w:r>
+        <w:t xml:space="preserve"> 1</w:t>
+      </w:r>
+      <w:r>
+        <w:t>5</w:t>
+      </w:r>
+      <w:r>
+        <w:t>:</w:t>
+      </w:r>
+      <w:r>
+        <w:t>00</w:t>
+      </w:r>
+    </w:p>
+    <w:p>
+      <w:pPr>
+        <w:pStyle w:val="ListParagraph"/>
+      </w:pPr>
+      <w:proofErr w:type="gramStart"/>
+      <w:r>
+        <w:t xml:space="preserve">0 </w:t>
+      </w:r>
+      <w:r>
+        <w:t xml:space="preserve"> </w:t>
+      </w:r>
+      <w:r>
+        <w:t>1</w:t>
+      </w:r>
+      <w:r>
+        <w:t>5</w:t>
+      </w:r>
+      <w:proofErr w:type="gramEnd"/>
+      <w:r>
+        <w:t xml:space="preserve"> * * * /</w:t>
+      </w:r>
+      <w:proofErr w:type="spellStart"/>
+      <w:r>
+        <w:t>usr</w:t>
+      </w:r>
+      <w:proofErr w:type="spellEnd"/>
+      <w:r>
+        <w:t>/bin/</w:t>
+      </w:r>
+      <w:proofErr w:type="spellStart"/>
+      <w:r>
+        <w:t>php</w:t>
+      </w:r>
+      <w:proofErr w:type="spellEnd"/>
+      <w:r>
+        <w:t xml:space="preserve"> /</w:t>
+      </w:r>
+      <w:r>
+        <w:t>{document root}</w:t>
+      </w:r>
+      <w:r>
+        <w:t>/</w:t>
+      </w:r>
+      <w:proofErr w:type="spellStart"/>
+      <w:r>
+        <w:t>kakatureimburs</w:t>
+      </w:r>
+      <w:proofErr w:type="spellEnd"/>
+      <w:r>
+        <w:t>/</w:t>
+      </w:r>
+      <w:proofErr w:type="spellStart"/>
+      <w:r>
+        <w:t>operasional_kantor</w:t>
+      </w:r>
+      <w:proofErr w:type="spellEnd"/>
+      <w:r>
+        <w:t>/pages/</w:t>
+      </w:r>
+      <w:proofErr w:type="spellStart"/>
+      <w:r>
+        <w:t>cronjob</w:t>
+      </w:r>
+      <w:proofErr w:type="spellEnd"/>
+      <w:r>
+        <w:t>/</w:t>
+      </w:r>
+      <w:r>
+        <w:t xml:space="preserve"> </w:t>
+      </w:r>
+      <w:proofErr w:type="spellStart"/>
+      <w:r>
+        <w:t>admin_</w:t>
+      </w:r>
+      <w:r>
+        <w:t>auto</w:t>
+      </w:r>
+      <w:r>
+        <w:t>_</w:t>
+      </w:r>
+      <w:r>
+        <w:t>absen</w:t>
+      </w:r>
+      <w:r>
+        <w:t>_alpha</w:t>
+      </w:r>
+      <w:r>
+        <w:t>.php</w:t>
+      </w:r>
+      <w:proofErr w:type="spellEnd"/>
+      <w:r>
+        <w:t xml:space="preserve"> &gt; /</w:t>
+      </w:r>
+      <w:proofErr w:type="spellStart"/>
+      <w:r>
+        <w:t>tmp</w:t>
+      </w:r>
+      <w:proofErr w:type="spellEnd"/>
+      <w:r>
+        <w:t>/cronjobnotif.log</w:t>
+      </w:r>
+    </w:p>
+    <w:p>
+      <w:pPr>
+        <w:pStyle w:val="ListParagraph"/>
+      </w:pPr>
+      <w:proofErr w:type="spellStart"/>
+      <w:r>
+        <w:t>Contoh</w:t>
+      </w:r>
+      <w:proofErr w:type="spellEnd"/>
+      <w:r>
+        <w:t xml:space="preserve">: </w:t>
+      </w:r>
+    </w:p>
+    <w:p>
+      <w:pPr>
+        <w:pStyle w:val="ListParagraph"/>
+        <w:rPr>
+          <w:noProof/>
+        </w:rPr>
+      </w:pPr>
+    </w:p>
+    <w:p>
+      <w:pPr>
+        <w:pStyle w:val="ListParagraph"/>
+      </w:pPr>
+      <w:r>
+        <w:rPr>
+          <w:noProof/>
+        </w:rPr>
+        <w:drawing>
+          <wp:inline distT="0" distB="0" distL="0" distR="0" wp14:anchorId="2BF1ED57" wp14:editId="15DD43D6">
+            <wp:extent cx="5822872" cy="2337758"/>
+            <wp:effectExtent l="0" t="0" r="6985" b="5715"/>
+            <wp:docPr id="6" name="Picture 6"/>
+            <wp:cNvGraphicFramePr>
+              <a:graphicFrameLocks xmlns:a="http://schemas.openxmlformats.org/drawingml/2006/main" noChangeAspect="1"/>
+            </wp:cNvGraphicFramePr>
+            <a:graphic xmlns:a="http://schemas.openxmlformats.org/drawingml/2006/main">
+              <a:graphicData uri="http://schemas.openxmlformats.org/drawingml/2006/picture">
+                <pic:pic xmlns:pic="http://schemas.openxmlformats.org/drawingml/2006/picture">
+                  <pic:nvPicPr>
+                    <pic:cNvPr id="1" name=""/>
+                    <pic:cNvPicPr/>
+                  </pic:nvPicPr>
+                  <pic:blipFill rotWithShape="1">
+                    <a:blip r:embed="rId7"/>
+                    <a:srcRect l="6822" t="7745" r="12911" b="34931"/>
+                    <a:stretch/>
+                  </pic:blipFill>
+                  <pic:spPr bwMode="auto">
+                    <a:xfrm>
+                      <a:off x="0" y="0"/>
+                      <a:ext cx="5830595" cy="2340858"/>
+                    </a:xfrm>
+                    <a:prstGeom prst="rect">
+                      <a:avLst/>
+                    </a:prstGeom>
+                    <a:ln>
+                      <a:noFill/>
+                    </a:ln>
+                    <a:extLst>
+                      <a:ext uri="{53640926-AAD7-44D8-BBD7-CCE9431645EC}">
+                        <a14:shadowObscured xmlns:a14="http://schemas.microsoft.com/office/drawing/2010/main"/>
+                      </a:ext>
+                    </a:extLst>
+                  </pic:spPr>
+                </pic:pic>
+              </a:graphicData>
+            </a:graphic>
+          </wp:inline>
+        </w:drawing>
+      </w:r>
+    </w:p>
+    <w:p>
+      <w:pPr>
+        <w:pStyle w:val="ListParagraph"/>
+      </w:pPr>
+    </w:p>
+    <w:p/>
+    <w:p>
+      <w:pPr>
+        <w:pStyle w:val="ListParagraph"/>
       </w:pPr>
     </w:p>
     <w:p>
@@ -623,7 +1620,7 @@
                     <pic:cNvPicPr/>
                   </pic:nvPicPr>
                   <pic:blipFill rotWithShape="1">
-                    <a:blip r:embed="rId7"/>
+                    <a:blip r:embed="rId8"/>
                     <a:srcRect l="3193" t="2840" r="-736" b="13504"/>
                     <a:stretch/>
                   </pic:blipFill>
@@ -666,83 +1663,10 @@
           <w:noProof/>
         </w:rPr>
       </w:pPr>
-    </w:p>
-    <w:p>
-      <w:pPr>
-        <w:pStyle w:val="ListParagraph"/>
+      <w:r>
         <w:rPr>
           <w:noProof/>
         </w:rPr>
-      </w:pPr>
-    </w:p>
-    <w:p>
-      <w:pPr>
-        <w:pStyle w:val="ListParagraph"/>
-        <w:rPr>
-          <w:noProof/>
-        </w:rPr>
-      </w:pPr>
-    </w:p>
-    <w:p>
-      <w:pPr>
-        <w:pStyle w:val="ListParagraph"/>
-        <w:rPr>
-          <w:noProof/>
-        </w:rPr>
-      </w:pPr>
-    </w:p>
-    <w:p>
-      <w:pPr>
-        <w:pStyle w:val="ListParagraph"/>
-        <w:rPr>
-          <w:noProof/>
-        </w:rPr>
-      </w:pPr>
-    </w:p>
-    <w:p>
-      <w:pPr>
-        <w:pStyle w:val="ListParagraph"/>
-        <w:rPr>
-          <w:noProof/>
-        </w:rPr>
-      </w:pPr>
-    </w:p>
-    <w:p>
-      <w:pPr>
-        <w:pStyle w:val="ListParagraph"/>
-        <w:rPr>
-          <w:noProof/>
-        </w:rPr>
-      </w:pPr>
-    </w:p>
-    <w:p>
-      <w:pPr>
-        <w:pStyle w:val="ListParagraph"/>
-        <w:rPr>
-          <w:noProof/>
-        </w:rPr>
-      </w:pPr>
-    </w:p>
-    <w:p>
-      <w:pPr>
-        <w:pStyle w:val="ListParagraph"/>
-        <w:rPr>
-          <w:noProof/>
-        </w:rPr>
-      </w:pPr>
-    </w:p>
-    <w:p>
-      <w:pPr>
-        <w:pStyle w:val="ListParagraph"/>
-        <w:rPr>
-          <w:noProof/>
-        </w:rPr>
-      </w:pPr>
-      <w:r>
-        <w:rPr>
-          <w:noProof/>
-        </w:rPr>
-        <w:lastRenderedPageBreak/>
         <w:t>Contoh:</w:t>
       </w:r>
     </w:p>
@@ -770,7 +1694,7 @@
                     <pic:cNvPicPr/>
                   </pic:nvPicPr>
                   <pic:blipFill rotWithShape="1">
-                    <a:blip r:embed="rId8"/>
+                    <a:blip r:embed="rId9"/>
                     <a:srcRect l="1161" t="516" r="2453" b="17373"/>
                     <a:stretch/>
                   </pic:blipFill>
@@ -806,6 +1730,48 @@
     <w:p>
       <w:pPr>
         <w:pStyle w:val="ListParagraph"/>
+      </w:pPr>
+    </w:p>
+    <w:p>
+      <w:pPr>
+        <w:pStyle w:val="ListParagraph"/>
+      </w:pPr>
+    </w:p>
+    <w:p>
+      <w:pPr>
+        <w:pStyle w:val="ListParagraph"/>
+      </w:pPr>
+    </w:p>
+    <w:p>
+      <w:pPr>
+        <w:pStyle w:val="ListParagraph"/>
+      </w:pPr>
+    </w:p>
+    <w:p>
+      <w:pPr>
+        <w:pStyle w:val="ListParagraph"/>
+      </w:pPr>
+    </w:p>
+    <w:p>
+      <w:pPr>
+        <w:pStyle w:val="ListParagraph"/>
+      </w:pPr>
+    </w:p>
+    <w:p>
+      <w:pPr>
+        <w:pStyle w:val="ListParagraph"/>
+      </w:pPr>
+    </w:p>
+    <w:p>
+      <w:pPr>
+        <w:pStyle w:val="ListParagraph"/>
+      </w:pPr>
+      <w:bookmarkStart w:id="0" w:name="_GoBack"/>
+      <w:bookmarkEnd w:id="0"/>
+    </w:p>
+    <w:p>
+      <w:pPr>
+        <w:pStyle w:val="ListParagraph"/>
         <w:numPr>
           <w:ilvl w:val="0"/>
           <w:numId w:val="1"/>
@@ -813,6 +1779,7 @@
       </w:pPr>
       <w:proofErr w:type="spellStart"/>
       <w:r>
+        <w:lastRenderedPageBreak/>
         <w:t>Masukkan</w:t>
       </w:r>
       <w:proofErr w:type="spellEnd"/>
@@ -868,7 +1835,7 @@
                     <pic:cNvPicPr/>
                   </pic:nvPicPr>
                   <pic:blipFill rotWithShape="1">
-                    <a:blip r:embed="rId9"/>
+                    <a:blip r:embed="rId10"/>
                     <a:srcRect l="2031" t="3614" r="-451" b="17372"/>
                     <a:stretch/>
                   </pic:blipFill>
@@ -990,16 +1957,16 @@
 <file path=word/numbering.xml><?xml version="1.0" encoding="utf-8"?>
 <w:numbering xmlns:wpc="http://schemas.microsoft.com/office/word/2010/wordprocessingCanvas" xmlns:cx="http://schemas.microsoft.com/office/drawing/2014/chartex" xmlns:cx1="http://schemas.microsoft.com/office/drawing/2015/9/8/chartex" xmlns:mc="http://schemas.openxmlformats.org/markup-compatibility/2006" xmlns:o="urn:schemas-microsoft-com:office:office" xmlns:r="http://schemas.openxmlformats.org/officeDocument/2006/relationships" xmlns:m="http://schemas.openxmlformats.org/officeDocument/2006/math" xmlns:v="urn:schemas-microsoft-com:vml" xmlns:wp14="http://schemas.microsoft.com/office/word/2010/wordprocessingDrawing" xmlns:wp="http://schemas.openxmlformats.org/drawingml/2006/wordprocessingDrawing" xmlns:w10="urn:schemas-microsoft-com:office:word" xmlns:w="http://schemas.openxmlformats.org/wordprocessingml/2006/main" xmlns:w14="http://schemas.microsoft.com/office/word/2010/wordml" xmlns:w15="http://schemas.microsoft.com/office/word/2012/wordml" xmlns:w16se="http://schemas.microsoft.com/office/word/2015/wordml/symex" xmlns:wpg="http://schemas.microsoft.com/office/word/2010/wordprocessingGroup" xmlns:wpi="http://schemas.microsoft.com/office/word/2010/wordprocessingInk" xmlns:wne="http://schemas.microsoft.com/office/word/2006/wordml" xmlns:wps="http://schemas.microsoft.com/office/word/2010/wordprocessingShape" mc:Ignorable="w14 w15 w16se wp14">
   <w:abstractNum w:abstractNumId="0" w15:restartNumberingAfterBreak="0">
-    <w:nsid w:val="756F7746"/>
+    <w:nsid w:val="07380F97"/>
     <w:multiLevelType w:val="hybridMultilevel"/>
-    <w:tmpl w:val="505C68AA"/>
-    <w:lvl w:ilvl="0" w:tplc="0409000F">
+    <w:tmpl w:val="E9D88066"/>
+    <w:lvl w:ilvl="0" w:tplc="3D30DF80">
       <w:start w:val="1"/>
       <w:numFmt w:val="decimal"/>
       <w:lvlText w:val="%1."/>
       <w:lvlJc w:val="left"/>
       <w:pPr>
-        <w:ind w:left="720" w:hanging="360"/>
+        <w:ind w:left="1080" w:hanging="360"/>
       </w:pPr>
       <w:rPr>
         <w:rFonts w:hint="default"/>
@@ -1011,7 +1978,7 @@
       <w:lvlText w:val="%2."/>
       <w:lvlJc w:val="left"/>
       <w:pPr>
-        <w:ind w:left="1440" w:hanging="360"/>
+        <w:ind w:left="1800" w:hanging="360"/>
       </w:pPr>
     </w:lvl>
     <w:lvl w:ilvl="2" w:tplc="0409001B" w:tentative="1">
@@ -1020,7 +1987,7 @@
       <w:lvlText w:val="%3."/>
       <w:lvlJc w:val="right"/>
       <w:pPr>
-        <w:ind w:left="2160" w:hanging="180"/>
+        <w:ind w:left="2520" w:hanging="180"/>
       </w:pPr>
     </w:lvl>
     <w:lvl w:ilvl="3" w:tplc="0409000F" w:tentative="1">
@@ -1029,7 +1996,7 @@
       <w:lvlText w:val="%4."/>
       <w:lvlJc w:val="left"/>
       <w:pPr>
-        <w:ind w:left="2880" w:hanging="360"/>
+        <w:ind w:left="3240" w:hanging="360"/>
       </w:pPr>
     </w:lvl>
     <w:lvl w:ilvl="4" w:tplc="04090019" w:tentative="1">
@@ -1038,7 +2005,7 @@
       <w:lvlText w:val="%5."/>
       <w:lvlJc w:val="left"/>
       <w:pPr>
-        <w:ind w:left="3600" w:hanging="360"/>
+        <w:ind w:left="3960" w:hanging="360"/>
       </w:pPr>
     </w:lvl>
     <w:lvl w:ilvl="5" w:tplc="0409001B" w:tentative="1">
@@ -1047,7 +2014,7 @@
       <w:lvlText w:val="%6."/>
       <w:lvlJc w:val="right"/>
       <w:pPr>
-        <w:ind w:left="4320" w:hanging="180"/>
+        <w:ind w:left="4680" w:hanging="180"/>
       </w:pPr>
     </w:lvl>
     <w:lvl w:ilvl="6" w:tplc="0409000F" w:tentative="1">
@@ -1056,7 +2023,7 @@
       <w:lvlText w:val="%7."/>
       <w:lvlJc w:val="left"/>
       <w:pPr>
-        <w:ind w:left="5040" w:hanging="360"/>
+        <w:ind w:left="5400" w:hanging="360"/>
       </w:pPr>
     </w:lvl>
     <w:lvl w:ilvl="7" w:tplc="04090019" w:tentative="1">
@@ -1065,7 +2032,7 @@
       <w:lvlText w:val="%8."/>
       <w:lvlJc w:val="left"/>
       <w:pPr>
-        <w:ind w:left="5760" w:hanging="360"/>
+        <w:ind w:left="6120" w:hanging="360"/>
       </w:pPr>
     </w:lvl>
     <w:lvl w:ilvl="8" w:tplc="0409001B" w:tentative="1">
@@ -1074,11 +2041,103 @@
       <w:lvlText w:val="%9."/>
       <w:lvlJc w:val="right"/>
       <w:pPr>
+        <w:ind w:left="6840" w:hanging="180"/>
+      </w:pPr>
+    </w:lvl>
+  </w:abstractNum>
+  <w:abstractNum w:abstractNumId="1" w15:restartNumberingAfterBreak="0">
+    <w:nsid w:val="756F7746"/>
+    <w:multiLevelType w:val="hybridMultilevel"/>
+    <w:tmpl w:val="505C68AA"/>
+    <w:lvl w:ilvl="0" w:tplc="0409000F">
+      <w:start w:val="1"/>
+      <w:numFmt w:val="decimal"/>
+      <w:lvlText w:val="%1."/>
+      <w:lvlJc w:val="left"/>
+      <w:pPr>
+        <w:ind w:left="720" w:hanging="360"/>
+      </w:pPr>
+      <w:rPr>
+        <w:rFonts w:hint="default"/>
+      </w:rPr>
+    </w:lvl>
+    <w:lvl w:ilvl="1" w:tplc="04090019" w:tentative="1">
+      <w:start w:val="1"/>
+      <w:numFmt w:val="lowerLetter"/>
+      <w:lvlText w:val="%2."/>
+      <w:lvlJc w:val="left"/>
+      <w:pPr>
+        <w:ind w:left="1440" w:hanging="360"/>
+      </w:pPr>
+    </w:lvl>
+    <w:lvl w:ilvl="2" w:tplc="0409001B" w:tentative="1">
+      <w:start w:val="1"/>
+      <w:numFmt w:val="lowerRoman"/>
+      <w:lvlText w:val="%3."/>
+      <w:lvlJc w:val="right"/>
+      <w:pPr>
+        <w:ind w:left="2160" w:hanging="180"/>
+      </w:pPr>
+    </w:lvl>
+    <w:lvl w:ilvl="3" w:tplc="0409000F" w:tentative="1">
+      <w:start w:val="1"/>
+      <w:numFmt w:val="decimal"/>
+      <w:lvlText w:val="%4."/>
+      <w:lvlJc w:val="left"/>
+      <w:pPr>
+        <w:ind w:left="2880" w:hanging="360"/>
+      </w:pPr>
+    </w:lvl>
+    <w:lvl w:ilvl="4" w:tplc="04090019" w:tentative="1">
+      <w:start w:val="1"/>
+      <w:numFmt w:val="lowerLetter"/>
+      <w:lvlText w:val="%5."/>
+      <w:lvlJc w:val="left"/>
+      <w:pPr>
+        <w:ind w:left="3600" w:hanging="360"/>
+      </w:pPr>
+    </w:lvl>
+    <w:lvl w:ilvl="5" w:tplc="0409001B" w:tentative="1">
+      <w:start w:val="1"/>
+      <w:numFmt w:val="lowerRoman"/>
+      <w:lvlText w:val="%6."/>
+      <w:lvlJc w:val="right"/>
+      <w:pPr>
+        <w:ind w:left="4320" w:hanging="180"/>
+      </w:pPr>
+    </w:lvl>
+    <w:lvl w:ilvl="6" w:tplc="0409000F" w:tentative="1">
+      <w:start w:val="1"/>
+      <w:numFmt w:val="decimal"/>
+      <w:lvlText w:val="%7."/>
+      <w:lvlJc w:val="left"/>
+      <w:pPr>
+        <w:ind w:left="5040" w:hanging="360"/>
+      </w:pPr>
+    </w:lvl>
+    <w:lvl w:ilvl="7" w:tplc="04090019" w:tentative="1">
+      <w:start w:val="1"/>
+      <w:numFmt w:val="lowerLetter"/>
+      <w:lvlText w:val="%8."/>
+      <w:lvlJc w:val="left"/>
+      <w:pPr>
+        <w:ind w:left="5760" w:hanging="360"/>
+      </w:pPr>
+    </w:lvl>
+    <w:lvl w:ilvl="8" w:tplc="0409001B" w:tentative="1">
+      <w:start w:val="1"/>
+      <w:numFmt w:val="lowerRoman"/>
+      <w:lvlText w:val="%9."/>
+      <w:lvlJc w:val="right"/>
+      <w:pPr>
         <w:ind w:left="6480" w:hanging="180"/>
       </w:pPr>
     </w:lvl>
   </w:abstractNum>
   <w:num w:numId="1">
+    <w:abstractNumId w:val="1"/>
+  </w:num>
+  <w:num w:numId="2">
     <w:abstractNumId w:val="0"/>
   </w:num>
 </w:numbering>

</xml_diff>

<commit_message>
Ready Beta Version 8
</commit_message>
<xml_diff>
--- a/operasional_kantor/Cara Setting di Server.docx
+++ b/operasional_kantor/Cara Setting di Server.docx
@@ -28,8 +28,21 @@
           <w:numId w:val="1"/>
         </w:numPr>
       </w:pPr>
-      <w:r>
-        <w:t>Telah terInstall Node.js</w:t>
+      <w:proofErr w:type="spellStart"/>
+      <w:r>
+        <w:t>Telah</w:t>
+      </w:r>
+      <w:proofErr w:type="spellEnd"/>
+      <w:r>
+        <w:t xml:space="preserve"> </w:t>
+      </w:r>
+      <w:proofErr w:type="spellStart"/>
+      <w:r>
+        <w:t>terInstall</w:t>
+      </w:r>
+      <w:proofErr w:type="spellEnd"/>
+      <w:r>
+        <w:t xml:space="preserve"> Node.js</w:t>
       </w:r>
     </w:p>
     <w:p>
@@ -40,8 +53,21 @@
           <w:numId w:val="1"/>
         </w:numPr>
       </w:pPr>
-      <w:r>
-        <w:t>Telah terInstall Composer</w:t>
+      <w:proofErr w:type="spellStart"/>
+      <w:r>
+        <w:t>Telah</w:t>
+      </w:r>
+      <w:proofErr w:type="spellEnd"/>
+      <w:r>
+        <w:t xml:space="preserve"> </w:t>
+      </w:r>
+      <w:proofErr w:type="spellStart"/>
+      <w:r>
+        <w:t>terInstall</w:t>
+      </w:r>
+      <w:proofErr w:type="spellEnd"/>
+      <w:r>
+        <w:t xml:space="preserve"> Composer</w:t>
       </w:r>
     </w:p>
     <w:p>
@@ -52,8 +78,13 @@
           <w:numId w:val="1"/>
         </w:numPr>
       </w:pPr>
-      <w:r>
-        <w:t>npm install -save express</w:t>
+      <w:proofErr w:type="spellStart"/>
+      <w:r>
+        <w:t>npm</w:t>
+      </w:r>
+      <w:proofErr w:type="spellEnd"/>
+      <w:r>
+        <w:t xml:space="preserve"> install -save express</w:t>
       </w:r>
     </w:p>
     <w:p>
@@ -64,8 +95,13 @@
           <w:numId w:val="1"/>
         </w:numPr>
       </w:pPr>
-      <w:r>
-        <w:t>npm install -save socket.io</w:t>
+      <w:proofErr w:type="spellStart"/>
+      <w:r>
+        <w:t>npm</w:t>
+      </w:r>
+      <w:proofErr w:type="spellEnd"/>
+      <w:r>
+        <w:t xml:space="preserve"> install -save socket.io</w:t>
       </w:r>
     </w:p>
     <w:p>
@@ -76,8 +112,13 @@
           <w:numId w:val="1"/>
         </w:numPr>
       </w:pPr>
-      <w:r>
-        <w:t xml:space="preserve">npm install -save </w:t>
+      <w:proofErr w:type="spellStart"/>
+      <w:r>
+        <w:t>npm</w:t>
+      </w:r>
+      <w:proofErr w:type="spellEnd"/>
+      <w:r>
+        <w:t xml:space="preserve"> install -save </w:t>
       </w:r>
       <w:r>
         <w:t>Winston</w:t>
@@ -103,8 +144,13 @@
           <w:numId w:val="1"/>
         </w:numPr>
       </w:pPr>
-      <w:r>
-        <w:t xml:space="preserve">Jalankan </w:t>
+      <w:proofErr w:type="spellStart"/>
+      <w:r>
+        <w:t>Jalankan</w:t>
+      </w:r>
+      <w:proofErr w:type="spellEnd"/>
+      <w:r>
+        <w:t xml:space="preserve"> </w:t>
       </w:r>
       <w:r>
         <w:t>node server.js</w:t>
@@ -121,28 +167,98 @@
           <w:numId w:val="1"/>
         </w:numPr>
       </w:pPr>
+      <w:proofErr w:type="spellStart"/>
       <w:r>
         <w:t>Izinkan</w:t>
       </w:r>
-      <w:r>
-        <w:t xml:space="preserve"> .httaccess</w:t>
-      </w:r>
-      <w:r>
-        <w:t xml:space="preserve"> pada apache2 pada </w:t>
+      <w:proofErr w:type="spellEnd"/>
+      <w:r>
+        <w:t xml:space="preserve"> .</w:t>
+      </w:r>
+      <w:proofErr w:type="spellStart"/>
+      <w:r>
+        <w:t>httaccess</w:t>
+      </w:r>
+      <w:proofErr w:type="spellEnd"/>
+      <w:r>
+        <w:t xml:space="preserve"> </w:t>
+      </w:r>
+      <w:proofErr w:type="spellStart"/>
+      <w:r>
+        <w:t>pada</w:t>
+      </w:r>
+      <w:proofErr w:type="spellEnd"/>
+      <w:r>
+        <w:t xml:space="preserve"> apache2 </w:t>
+      </w:r>
+      <w:proofErr w:type="spellStart"/>
+      <w:r>
+        <w:t>pada</w:t>
+      </w:r>
+      <w:proofErr w:type="spellEnd"/>
+      <w:r>
+        <w:t xml:space="preserve"> </w:t>
       </w:r>
       <w:r>
         <w:t>{document-root}</w:t>
       </w:r>
       <w:r>
-        <w:t>/kakatureimburse/operasional_kantor/.httaccess</w:t>
-      </w:r>
-    </w:p>
-    <w:p>
-      <w:pPr>
-        <w:pStyle w:val="ListParagraph"/>
-      </w:pPr>
-      <w:r>
-        <w:t>Contoh {document_root}= /var/www/html/</w:t>
+        <w:t>/</w:t>
+      </w:r>
+      <w:proofErr w:type="spellStart"/>
+      <w:r>
+        <w:t>kakatureimburse</w:t>
+      </w:r>
+      <w:proofErr w:type="spellEnd"/>
+      <w:r>
+        <w:t>/</w:t>
+      </w:r>
+      <w:proofErr w:type="spellStart"/>
+      <w:r>
+        <w:t>operasional_kantor</w:t>
+      </w:r>
+      <w:proofErr w:type="spellEnd"/>
+      <w:r>
+        <w:t>/.</w:t>
+      </w:r>
+      <w:proofErr w:type="spellStart"/>
+      <w:r>
+        <w:t>httaccess</w:t>
+      </w:r>
+      <w:proofErr w:type="spellEnd"/>
+    </w:p>
+    <w:p>
+      <w:pPr>
+        <w:pStyle w:val="ListParagraph"/>
+      </w:pPr>
+      <w:proofErr w:type="spellStart"/>
+      <w:r>
+        <w:t>Contoh</w:t>
+      </w:r>
+      <w:proofErr w:type="spellEnd"/>
+      <w:r>
+        <w:t xml:space="preserve"> {</w:t>
+      </w:r>
+      <w:proofErr w:type="spellStart"/>
+      <w:r>
+        <w:t>document_root</w:t>
+      </w:r>
+      <w:proofErr w:type="spellEnd"/>
+      <w:proofErr w:type="gramStart"/>
+      <w:r>
+        <w:t>}=</w:t>
+      </w:r>
+      <w:proofErr w:type="gramEnd"/>
+      <w:r>
+        <w:t xml:space="preserve"> /</w:t>
+      </w:r>
+      <w:proofErr w:type="spellStart"/>
+      <w:r>
+        <w:t>var</w:t>
+      </w:r>
+      <w:proofErr w:type="spellEnd"/>
+      <w:r>
+        <w:t>/www/html/</w:t>
       </w:r>
     </w:p>
     <w:p>
@@ -181,11 +297,61 @@
         <w:t>{document-root}</w:t>
       </w:r>
       <w:r>
-        <w:t>\kakatureimburs\operasional_kantor</w:t>
-      </w:r>
-      <w:r>
-        <w:t>\con_db.php sesuai konfigurasi mysql mariadb</w:t>
-      </w:r>
+        <w:t>\</w:t>
+      </w:r>
+      <w:proofErr w:type="spellStart"/>
+      <w:r>
+        <w:t>kakatureimburs</w:t>
+      </w:r>
+      <w:proofErr w:type="spellEnd"/>
+      <w:r>
+        <w:t>\</w:t>
+      </w:r>
+      <w:proofErr w:type="spellStart"/>
+      <w:r>
+        <w:t>operasional_kantor</w:t>
+      </w:r>
+      <w:proofErr w:type="spellEnd"/>
+      <w:r>
+        <w:t>\</w:t>
+      </w:r>
+      <w:proofErr w:type="spellStart"/>
+      <w:r>
+        <w:t>con_db.php</w:t>
+      </w:r>
+      <w:proofErr w:type="spellEnd"/>
+      <w:r>
+        <w:t xml:space="preserve"> </w:t>
+      </w:r>
+      <w:proofErr w:type="spellStart"/>
+      <w:r>
+        <w:t>sesuai</w:t>
+      </w:r>
+      <w:proofErr w:type="spellEnd"/>
+      <w:r>
+        <w:t xml:space="preserve"> </w:t>
+      </w:r>
+      <w:proofErr w:type="spellStart"/>
+      <w:r>
+        <w:t>konfigurasi</w:t>
+      </w:r>
+      <w:proofErr w:type="spellEnd"/>
+      <w:r>
+        <w:t xml:space="preserve"> </w:t>
+      </w:r>
+      <w:proofErr w:type="spellStart"/>
+      <w:r>
+        <w:t>mysql</w:t>
+      </w:r>
+      <w:proofErr w:type="spellEnd"/>
+      <w:r>
+        <w:t xml:space="preserve"> </w:t>
+      </w:r>
+      <w:proofErr w:type="spellStart"/>
+      <w:r>
+        <w:t>mariadb</w:t>
+      </w:r>
+      <w:proofErr w:type="spellEnd"/>
     </w:p>
     <w:p>
       <w:pPr>
@@ -268,11 +434,56 @@
         <w:t>\fungsi_kakatu.php</w:t>
       </w:r>
       <w:r>
-        <w:t xml:space="preserve"> Line 22 fungsi createConn()</w:t>
-      </w:r>
-      <w:r>
-        <w:t xml:space="preserve"> sesuai konfigurasi mysql mariadb</w:t>
-      </w:r>
+        <w:t xml:space="preserve"> Line 22 </w:t>
+      </w:r>
+      <w:proofErr w:type="spellStart"/>
+      <w:r>
+        <w:t>fungsi</w:t>
+      </w:r>
+      <w:proofErr w:type="spellEnd"/>
+      <w:r>
+        <w:t xml:space="preserve"> </w:t>
+      </w:r>
+      <w:proofErr w:type="spellStart"/>
+      <w:r>
+        <w:t>createConn</w:t>
+      </w:r>
+      <w:proofErr w:type="spellEnd"/>
+      <w:r>
+        <w:t>()</w:t>
+      </w:r>
+      <w:r>
+        <w:t xml:space="preserve"> </w:t>
+      </w:r>
+      <w:proofErr w:type="spellStart"/>
+      <w:r>
+        <w:t>sesuai</w:t>
+      </w:r>
+      <w:proofErr w:type="spellEnd"/>
+      <w:r>
+        <w:t xml:space="preserve"> </w:t>
+      </w:r>
+      <w:proofErr w:type="spellStart"/>
+      <w:r>
+        <w:t>konfigurasi</w:t>
+      </w:r>
+      <w:proofErr w:type="spellEnd"/>
+      <w:r>
+        <w:t xml:space="preserve"> </w:t>
+      </w:r>
+      <w:proofErr w:type="spellStart"/>
+      <w:r>
+        <w:t>mysql</w:t>
+      </w:r>
+      <w:proofErr w:type="spellEnd"/>
+      <w:r>
+        <w:t xml:space="preserve"> </w:t>
+      </w:r>
+      <w:proofErr w:type="spellStart"/>
+      <w:r>
+        <w:t>mariadb</w:t>
+      </w:r>
+      <w:proofErr w:type="spellEnd"/>
     </w:p>
     <w:p>
       <w:pPr>
@@ -344,7 +555,55 @@
       </w:pPr>
       <w:r>
         <w:lastRenderedPageBreak/>
-        <w:t>Setting Cron Job dengan menggunakan Crontab –e pada linux.</w:t>
+        <w:t xml:space="preserve">Setting </w:t>
+      </w:r>
+      <w:proofErr w:type="spellStart"/>
+      <w:r>
+        <w:t>Cron</w:t>
+      </w:r>
+      <w:proofErr w:type="spellEnd"/>
+      <w:r>
+        <w:t xml:space="preserve"> Job </w:t>
+      </w:r>
+      <w:proofErr w:type="spellStart"/>
+      <w:r>
+        <w:t>dengan</w:t>
+      </w:r>
+      <w:proofErr w:type="spellEnd"/>
+      <w:r>
+        <w:t xml:space="preserve"> </w:t>
+      </w:r>
+      <w:proofErr w:type="spellStart"/>
+      <w:r>
+        <w:t>menggunakan</w:t>
+      </w:r>
+      <w:proofErr w:type="spellEnd"/>
+      <w:r>
+        <w:t xml:space="preserve"> </w:t>
+      </w:r>
+      <w:proofErr w:type="spellStart"/>
+      <w:r>
+        <w:t>Crontab</w:t>
+      </w:r>
+      <w:proofErr w:type="spellEnd"/>
+      <w:r>
+        <w:t xml:space="preserve"> –e </w:t>
+      </w:r>
+      <w:proofErr w:type="spellStart"/>
+      <w:r>
+        <w:t>pada</w:t>
+      </w:r>
+      <w:proofErr w:type="spellEnd"/>
+      <w:r>
+        <w:t xml:space="preserve"> </w:t>
+      </w:r>
+      <w:proofErr w:type="spellStart"/>
+      <w:r>
+        <w:t>linux</w:t>
+      </w:r>
+      <w:proofErr w:type="spellEnd"/>
+      <w:r>
+        <w:t>.</w:t>
       </w:r>
     </w:p>
     <w:p>
@@ -355,23 +614,190 @@
           <w:numId w:val="2"/>
         </w:numPr>
       </w:pPr>
-      <w:r>
-        <w:t xml:space="preserve">Crontab untuk auto absen(hadir dihari libur dan </w:t>
-      </w:r>
-      <w:r>
-        <w:t xml:space="preserve">(sakit,izin,cuti </w:t>
+      <w:proofErr w:type="spellStart"/>
+      <w:r>
+        <w:t>Crontab</w:t>
+      </w:r>
+      <w:proofErr w:type="spellEnd"/>
+      <w:r>
+        <w:t xml:space="preserve"> </w:t>
+      </w:r>
+      <w:proofErr w:type="spellStart"/>
+      <w:r>
+        <w:t>untuk</w:t>
+      </w:r>
+      <w:proofErr w:type="spellEnd"/>
+      <w:r>
+        <w:t xml:space="preserve"> auto </w:t>
+      </w:r>
+      <w:proofErr w:type="spellStart"/>
+      <w:r>
+        <w:t>absen</w:t>
+      </w:r>
+      <w:proofErr w:type="spellEnd"/>
+      <w:r>
+        <w:t>(</w:t>
+      </w:r>
+      <w:proofErr w:type="spellStart"/>
+      <w:r>
+        <w:t>hadir</w:t>
+      </w:r>
+      <w:proofErr w:type="spellEnd"/>
+      <w:r>
+        <w:t xml:space="preserve"> </w:t>
+      </w:r>
+      <w:proofErr w:type="spellStart"/>
+      <w:r>
+        <w:t>dihari</w:t>
+      </w:r>
+      <w:proofErr w:type="spellEnd"/>
+      <w:r>
+        <w:t xml:space="preserve"> </w:t>
+      </w:r>
+      <w:proofErr w:type="spellStart"/>
+      <w:r>
+        <w:t>libur</w:t>
+      </w:r>
+      <w:proofErr w:type="spellEnd"/>
+      <w:r>
+        <w:t xml:space="preserve"> </w:t>
+      </w:r>
+      <w:proofErr w:type="spellStart"/>
+      <w:r>
+        <w:t>dan</w:t>
+      </w:r>
+      <w:proofErr w:type="spellEnd"/>
+      <w:r>
+        <w:t xml:space="preserve"> </w:t>
+      </w:r>
+      <w:r>
+        <w:t>(</w:t>
+      </w:r>
+      <w:proofErr w:type="spellStart"/>
+      <w:r>
+        <w:t>sakit,izin,cuti</w:t>
+      </w:r>
+      <w:proofErr w:type="spellEnd"/>
+      <w:r>
+        <w:t xml:space="preserve"> </w:t>
       </w:r>
       <w:r>
         <w:t xml:space="preserve">yang </w:t>
       </w:r>
-      <w:r>
-        <w:t xml:space="preserve">lebih sehari) pada </w:t>
-      </w:r>
-      <w:r>
-        <w:t>rencana absen)</w:t>
-      </w:r>
-      <w:r>
-        <w:t xml:space="preserve"> dan sekaligus reset cuti jika hari ini tanggal 31 desember, setiap jam 9:00 AM</w:t>
+      <w:proofErr w:type="spellStart"/>
+      <w:r>
+        <w:t>lebih</w:t>
+      </w:r>
+      <w:proofErr w:type="spellEnd"/>
+      <w:r>
+        <w:t xml:space="preserve"> </w:t>
+      </w:r>
+      <w:proofErr w:type="spellStart"/>
+      <w:r>
+        <w:t>sehari</w:t>
+      </w:r>
+      <w:proofErr w:type="spellEnd"/>
+      <w:r>
+        <w:t xml:space="preserve">) </w:t>
+      </w:r>
+      <w:proofErr w:type="spellStart"/>
+      <w:r>
+        <w:t>pada</w:t>
+      </w:r>
+      <w:proofErr w:type="spellEnd"/>
+      <w:r>
+        <w:t xml:space="preserve"> </w:t>
+      </w:r>
+      <w:proofErr w:type="spellStart"/>
+      <w:r>
+        <w:t>rencana</w:t>
+      </w:r>
+      <w:proofErr w:type="spellEnd"/>
+      <w:r>
+        <w:t xml:space="preserve"> </w:t>
+      </w:r>
+      <w:proofErr w:type="spellStart"/>
+      <w:r>
+        <w:t>absen</w:t>
+      </w:r>
+      <w:proofErr w:type="spellEnd"/>
+      <w:r>
+        <w:t>)</w:t>
+      </w:r>
+      <w:r>
+        <w:t xml:space="preserve"> </w:t>
+      </w:r>
+      <w:proofErr w:type="spellStart"/>
+      <w:r>
+        <w:t>dan</w:t>
+      </w:r>
+      <w:proofErr w:type="spellEnd"/>
+      <w:r>
+        <w:t xml:space="preserve"> </w:t>
+      </w:r>
+      <w:proofErr w:type="spellStart"/>
+      <w:r>
+        <w:t>sekaligus</w:t>
+      </w:r>
+      <w:proofErr w:type="spellEnd"/>
+      <w:r>
+        <w:t xml:space="preserve"> reset </w:t>
+      </w:r>
+      <w:proofErr w:type="spellStart"/>
+      <w:r>
+        <w:t>cuti</w:t>
+      </w:r>
+      <w:proofErr w:type="spellEnd"/>
+      <w:r>
+        <w:t xml:space="preserve"> </w:t>
+      </w:r>
+      <w:proofErr w:type="spellStart"/>
+      <w:r>
+        <w:t>jika</w:t>
+      </w:r>
+      <w:proofErr w:type="spellEnd"/>
+      <w:r>
+        <w:t xml:space="preserve"> </w:t>
+      </w:r>
+      <w:proofErr w:type="spellStart"/>
+      <w:r>
+        <w:t>hari</w:t>
+      </w:r>
+      <w:proofErr w:type="spellEnd"/>
+      <w:r>
+        <w:t xml:space="preserve"> </w:t>
+      </w:r>
+      <w:proofErr w:type="spellStart"/>
+      <w:r>
+        <w:t>ini</w:t>
+      </w:r>
+      <w:proofErr w:type="spellEnd"/>
+      <w:r>
+        <w:t xml:space="preserve"> </w:t>
+      </w:r>
+      <w:proofErr w:type="spellStart"/>
+      <w:r>
+        <w:t>tanggal</w:t>
+      </w:r>
+      <w:proofErr w:type="spellEnd"/>
+      <w:r>
+        <w:t xml:space="preserve"> 31 </w:t>
+      </w:r>
+      <w:proofErr w:type="spellStart"/>
+      <w:r>
+        <w:t>desember</w:t>
+      </w:r>
+      <w:proofErr w:type="spellEnd"/>
+      <w:r>
+        <w:t xml:space="preserve">, </w:t>
+      </w:r>
+      <w:proofErr w:type="spellStart"/>
+      <w:r>
+        <w:t>setiap</w:t>
+      </w:r>
+      <w:proofErr w:type="spellEnd"/>
+      <w:r>
+        <w:t xml:space="preserve"> jam 9:00 AM</w:t>
       </w:r>
     </w:p>
     <w:p>
@@ -389,7 +815,23 @@
         <w:t>9</w:t>
       </w:r>
       <w:r>
-        <w:t xml:space="preserve"> * * * /usr/bin/php </w:t>
+        <w:t xml:space="preserve"> * * * /</w:t>
+      </w:r>
+      <w:proofErr w:type="spellStart"/>
+      <w:r>
+        <w:t>usr</w:t>
+      </w:r>
+      <w:proofErr w:type="spellEnd"/>
+      <w:r>
+        <w:t>/bin/</w:t>
+      </w:r>
+      <w:proofErr w:type="spellStart"/>
+      <w:r>
+        <w:t>php</w:t>
+      </w:r>
+      <w:proofErr w:type="spellEnd"/>
+      <w:r>
+        <w:t xml:space="preserve"> </w:t>
       </w:r>
       <w:r>
         <w:t>{document root}</w:t>
@@ -407,7 +849,15 @@
         <w:t>absen</w:t>
       </w:r>
       <w:r>
-        <w:t>.php &gt; /tmp/cronjobnotif.log</w:t>
+        <w:t>.php &gt; /</w:t>
+      </w:r>
+      <w:proofErr w:type="spellStart"/>
+      <w:r>
+        <w:t>tmp</w:t>
+      </w:r>
+      <w:proofErr w:type="spellEnd"/>
+      <w:r>
+        <w:t>/cronjobnotif.log</w:t>
       </w:r>
     </w:p>
     <w:p>
@@ -418,19 +868,92 @@
         <w:t>2</w:t>
       </w:r>
       <w:r>
-        <w:t>. Cronta</w:t>
-      </w:r>
-      <w:r>
-        <w:t>b untuk notifikasi email 9:05</w:t>
-      </w:r>
-      <w:r>
-        <w:t xml:space="preserve"> (karena absen otomatis jam 9:00, tdk boleh konflik)</w:t>
-      </w:r>
-    </w:p>
-    <w:p>
-      <w:pPr>
-        <w:pStyle w:val="ListParagraph"/>
-      </w:pPr>
+        <w:t xml:space="preserve">. </w:t>
+      </w:r>
+      <w:proofErr w:type="spellStart"/>
+      <w:r>
+        <w:t>Cronta</w:t>
+      </w:r>
+      <w:r>
+        <w:t>b</w:t>
+      </w:r>
+      <w:proofErr w:type="spellEnd"/>
+      <w:r>
+        <w:t xml:space="preserve"> </w:t>
+      </w:r>
+      <w:proofErr w:type="spellStart"/>
+      <w:r>
+        <w:t>untuk</w:t>
+      </w:r>
+      <w:proofErr w:type="spellEnd"/>
+      <w:r>
+        <w:t xml:space="preserve"> </w:t>
+      </w:r>
+      <w:proofErr w:type="spellStart"/>
+      <w:r>
+        <w:t>notifikasi</w:t>
+      </w:r>
+      <w:proofErr w:type="spellEnd"/>
+      <w:r>
+        <w:t xml:space="preserve"> email 9:05</w:t>
+      </w:r>
+      <w:r>
+        <w:t xml:space="preserve"> (</w:t>
+      </w:r>
+      <w:proofErr w:type="spellStart"/>
+      <w:r>
+        <w:t>karena</w:t>
+      </w:r>
+      <w:proofErr w:type="spellEnd"/>
+      <w:r>
+        <w:t xml:space="preserve"> </w:t>
+      </w:r>
+      <w:proofErr w:type="spellStart"/>
+      <w:r>
+        <w:t>absen</w:t>
+      </w:r>
+      <w:proofErr w:type="spellEnd"/>
+      <w:r>
+        <w:t xml:space="preserve"> </w:t>
+      </w:r>
+      <w:proofErr w:type="spellStart"/>
+      <w:r>
+        <w:t>otomatis</w:t>
+      </w:r>
+      <w:proofErr w:type="spellEnd"/>
+      <w:r>
+        <w:t xml:space="preserve"> jam 9:00, </w:t>
+      </w:r>
+      <w:proofErr w:type="spellStart"/>
+      <w:r>
+        <w:t>tdk</w:t>
+      </w:r>
+      <w:proofErr w:type="spellEnd"/>
+      <w:r>
+        <w:t xml:space="preserve"> </w:t>
+      </w:r>
+      <w:proofErr w:type="spellStart"/>
+      <w:r>
+        <w:t>boleh</w:t>
+      </w:r>
+      <w:proofErr w:type="spellEnd"/>
+      <w:r>
+        <w:t xml:space="preserve"> </w:t>
+      </w:r>
+      <w:proofErr w:type="spellStart"/>
+      <w:r>
+        <w:t>konflik</w:t>
+      </w:r>
+      <w:proofErr w:type="spellEnd"/>
+      <w:r>
+        <w:t>)</w:t>
+      </w:r>
+    </w:p>
+    <w:p>
+      <w:pPr>
+        <w:pStyle w:val="ListParagraph"/>
+      </w:pPr>
+      <w:proofErr w:type="gramStart"/>
       <w:r>
         <w:t xml:space="preserve">5 </w:t>
       </w:r>
@@ -440,14 +963,39 @@
       <w:r>
         <w:t>9</w:t>
       </w:r>
-      <w:r>
-        <w:t xml:space="preserve"> * * * /usr/bin/php </w:t>
+      <w:proofErr w:type="gramEnd"/>
+      <w:r>
+        <w:t xml:space="preserve"> * * * /</w:t>
+      </w:r>
+      <w:proofErr w:type="spellStart"/>
+      <w:r>
+        <w:t>usr</w:t>
+      </w:r>
+      <w:proofErr w:type="spellEnd"/>
+      <w:r>
+        <w:t>/bin/</w:t>
+      </w:r>
+      <w:proofErr w:type="spellStart"/>
+      <w:r>
+        <w:t>php</w:t>
+      </w:r>
+      <w:proofErr w:type="spellEnd"/>
+      <w:r>
+        <w:t xml:space="preserve"> </w:t>
       </w:r>
       <w:r>
         <w:t>{document root}</w:t>
       </w:r>
       <w:r>
-        <w:t>/kakatureimburs/operasional_kantor/pages/cronjob/admin_absen_notif.php &gt; /tmp/cronjobnotif.log</w:t>
+        <w:t>/kakatureimburs/operasional_kantor/pages/cronjob/admin_absen_notif.php &gt; /</w:t>
+      </w:r>
+      <w:proofErr w:type="spellStart"/>
+      <w:r>
+        <w:t>tmp</w:t>
+      </w:r>
+      <w:proofErr w:type="spellEnd"/>
+      <w:r>
+        <w:t>/cronjobnotif.log</w:t>
       </w:r>
     </w:p>
     <w:p>
@@ -458,7 +1006,31 @@
         <w:t>3</w:t>
       </w:r>
       <w:r>
-        <w:t xml:space="preserve">. Crontab untuk notifikasi email </w:t>
+        <w:t xml:space="preserve">. </w:t>
+      </w:r>
+      <w:proofErr w:type="spellStart"/>
+      <w:r>
+        <w:t>Crontab</w:t>
+      </w:r>
+      <w:proofErr w:type="spellEnd"/>
+      <w:r>
+        <w:t xml:space="preserve"> </w:t>
+      </w:r>
+      <w:proofErr w:type="spellStart"/>
+      <w:r>
+        <w:t>untuk</w:t>
+      </w:r>
+      <w:proofErr w:type="spellEnd"/>
+      <w:r>
+        <w:t xml:space="preserve"> </w:t>
+      </w:r>
+      <w:proofErr w:type="spellStart"/>
+      <w:r>
+        <w:t>notifikasi</w:t>
+      </w:r>
+      <w:proofErr w:type="spellEnd"/>
+      <w:r>
+        <w:t xml:space="preserve"> email </w:t>
       </w:r>
       <w:r>
         <w:t>11</w:t>
@@ -474,6 +1046,7 @@
       <w:pPr>
         <w:pStyle w:val="ListParagraph"/>
       </w:pPr>
+      <w:proofErr w:type="gramStart"/>
       <w:r>
         <w:t>0</w:t>
       </w:r>
@@ -486,14 +1059,39 @@
       <w:r>
         <w:t>11</w:t>
       </w:r>
-      <w:r>
-        <w:t xml:space="preserve"> * * * /usr/bin/php /</w:t>
+      <w:proofErr w:type="gramEnd"/>
+      <w:r>
+        <w:t xml:space="preserve"> * * * /</w:t>
+      </w:r>
+      <w:proofErr w:type="spellStart"/>
+      <w:r>
+        <w:t>usr</w:t>
+      </w:r>
+      <w:proofErr w:type="spellEnd"/>
+      <w:r>
+        <w:t>/bin/</w:t>
+      </w:r>
+      <w:proofErr w:type="spellStart"/>
+      <w:r>
+        <w:t>php</w:t>
+      </w:r>
+      <w:proofErr w:type="spellEnd"/>
+      <w:r>
+        <w:t xml:space="preserve"> /</w:t>
       </w:r>
       <w:r>
         <w:t>{document root}</w:t>
       </w:r>
       <w:r>
-        <w:t>/kakatureimburs/operasional_kantor/pages/cronjob/admin_absen_notif.php &gt; /tmp/cronjobnotif.log</w:t>
+        <w:t>/kakatureimburs/operasional_kantor/pages/cronjob/admin_absen_notif.php &gt; /</w:t>
+      </w:r>
+      <w:proofErr w:type="spellStart"/>
+      <w:r>
+        <w:t>tmp</w:t>
+      </w:r>
+      <w:proofErr w:type="spellEnd"/>
+      <w:r>
+        <w:t>/cronjobnotif.log</w:t>
       </w:r>
     </w:p>
     <w:p>
@@ -504,19 +1102,38 @@
         <w:t>4</w:t>
       </w:r>
       <w:r>
-        <w:t xml:space="preserve">. Crontab untuk notifikasi email </w:t>
-      </w:r>
-      <w:r>
-        <w:t>13</w:t>
-      </w:r>
-      <w:r>
-        <w:t>:00</w:t>
-      </w:r>
-    </w:p>
-    <w:p>
-      <w:pPr>
-        <w:pStyle w:val="ListParagraph"/>
-      </w:pPr>
+        <w:t xml:space="preserve">. </w:t>
+      </w:r>
+      <w:proofErr w:type="spellStart"/>
+      <w:r>
+        <w:t>Crontab</w:t>
+      </w:r>
+      <w:proofErr w:type="spellEnd"/>
+      <w:r>
+        <w:t xml:space="preserve"> </w:t>
+      </w:r>
+      <w:proofErr w:type="spellStart"/>
+      <w:r>
+        <w:t>untuk</w:t>
+      </w:r>
+      <w:proofErr w:type="spellEnd"/>
+      <w:r>
+        <w:t xml:space="preserve"> </w:t>
+      </w:r>
+      <w:proofErr w:type="spellStart"/>
+      <w:r>
+        <w:t>notifikasi</w:t>
+      </w:r>
+      <w:proofErr w:type="spellEnd"/>
+      <w:r>
+        <w:t xml:space="preserve"> email 13:00</w:t>
+      </w:r>
+    </w:p>
+    <w:p>
+      <w:pPr>
+        <w:pStyle w:val="ListParagraph"/>
+      </w:pPr>
+      <w:proofErr w:type="gramStart"/>
       <w:r>
         <w:t xml:space="preserve">0 </w:t>
       </w:r>
@@ -529,14 +1146,39 @@
       <w:r>
         <w:t>3</w:t>
       </w:r>
-      <w:r>
-        <w:t xml:space="preserve"> * * * /usr/bin/php /</w:t>
+      <w:proofErr w:type="gramEnd"/>
+      <w:r>
+        <w:t xml:space="preserve"> * * * /</w:t>
+      </w:r>
+      <w:proofErr w:type="spellStart"/>
+      <w:r>
+        <w:t>usr</w:t>
+      </w:r>
+      <w:proofErr w:type="spellEnd"/>
+      <w:r>
+        <w:t>/bin/</w:t>
+      </w:r>
+      <w:proofErr w:type="spellStart"/>
+      <w:r>
+        <w:t>php</w:t>
+      </w:r>
+      <w:proofErr w:type="spellEnd"/>
+      <w:r>
+        <w:t xml:space="preserve"> /</w:t>
       </w:r>
       <w:r>
         <w:t>{document root}</w:t>
       </w:r>
       <w:r>
-        <w:t>/kakatureimburs/operasional_kantor/pages/cronjob/admin_absen_notif.php &gt; /tmp/cronjobnotif.log</w:t>
+        <w:t>/kakatureimburs/operasional_kantor/pages/cronjob/admin_absen_notif.php &gt; /</w:t>
+      </w:r>
+      <w:proofErr w:type="spellStart"/>
+      <w:r>
+        <w:t>tmp</w:t>
+      </w:r>
+      <w:proofErr w:type="spellEnd"/>
+      <w:r>
+        <w:t>/cronjobnotif.log</w:t>
       </w:r>
     </w:p>
     <w:p>
@@ -547,7 +1189,58 @@
         <w:t>5</w:t>
       </w:r>
       <w:r>
-        <w:t xml:space="preserve">. Crontab untuk notifikasi email </w:t>
+        <w:t xml:space="preserve">. </w:t>
+      </w:r>
+      <w:proofErr w:type="spellStart"/>
+      <w:r>
+        <w:t>Crontab</w:t>
+      </w:r>
+      <w:proofErr w:type="spellEnd"/>
+      <w:r>
+        <w:t xml:space="preserve"> </w:t>
+      </w:r>
+      <w:proofErr w:type="spellStart"/>
+      <w:r>
+        <w:t>untuk</w:t>
+      </w:r>
+      <w:proofErr w:type="spellEnd"/>
+      <w:r>
+        <w:t xml:space="preserve"> </w:t>
+      </w:r>
+      <w:proofErr w:type="spellStart"/>
+      <w:r>
+        <w:t>notifikasi</w:t>
+      </w:r>
+      <w:proofErr w:type="spellEnd"/>
+      <w:r>
+        <w:t xml:space="preserve"> email 1</w:t>
+      </w:r>
+      <w:r>
+        <w:t>4</w:t>
+      </w:r>
+      <w:r>
+        <w:t>:</w:t>
+      </w:r>
+      <w:r>
+        <w:t>3</w:t>
+      </w:r>
+      <w:r>
+        <w:t>0</w:t>
+      </w:r>
+    </w:p>
+    <w:p>
+      <w:pPr>
+        <w:pStyle w:val="ListParagraph"/>
+      </w:pPr>
+      <w:proofErr w:type="gramStart"/>
+      <w:r>
+        <w:t>3</w:t>
+      </w:r>
+      <w:r>
+        <w:t xml:space="preserve">0 </w:t>
+      </w:r>
+      <w:r>
+        <w:t xml:space="preserve"> </w:t>
       </w:r>
       <w:r>
         <w:t>1</w:t>
@@ -555,23 +1248,81 @@
       <w:r>
         <w:t>4</w:t>
       </w:r>
-      <w:r>
-        <w:t>:</w:t>
-      </w:r>
-      <w:r>
-        <w:t>3</w:t>
-      </w:r>
-      <w:r>
-        <w:t>0</w:t>
-      </w:r>
-    </w:p>
-    <w:p>
-      <w:pPr>
-        <w:pStyle w:val="ListParagraph"/>
-      </w:pPr>
-      <w:r>
-        <w:t>3</w:t>
-      </w:r>
+      <w:proofErr w:type="gramEnd"/>
+      <w:r>
+        <w:t xml:space="preserve"> * * * /</w:t>
+      </w:r>
+      <w:proofErr w:type="spellStart"/>
+      <w:r>
+        <w:t>usr</w:t>
+      </w:r>
+      <w:proofErr w:type="spellEnd"/>
+      <w:r>
+        <w:t>/bin/</w:t>
+      </w:r>
+      <w:proofErr w:type="spellStart"/>
+      <w:r>
+        <w:t>php</w:t>
+      </w:r>
+      <w:proofErr w:type="spellEnd"/>
+      <w:r>
+        <w:t xml:space="preserve"> /</w:t>
+      </w:r>
+      <w:r>
+        <w:t>{document root}</w:t>
+      </w:r>
+      <w:r>
+        <w:t>/kakatureimburs/operasional_kantor/pages/cronjob/admin_absen_notif.php &gt; /</w:t>
+      </w:r>
+      <w:proofErr w:type="spellStart"/>
+      <w:r>
+        <w:t>tmp</w:t>
+      </w:r>
+      <w:proofErr w:type="spellEnd"/>
+      <w:r>
+        <w:t>/cronjobnotif.log</w:t>
+      </w:r>
+    </w:p>
+    <w:p>
+      <w:pPr>
+        <w:pStyle w:val="ListParagraph"/>
+      </w:pPr>
+      <w:r>
+        <w:t xml:space="preserve">6. </w:t>
+      </w:r>
+      <w:r>
+        <w:t xml:space="preserve"> </w:t>
+      </w:r>
+      <w:proofErr w:type="spellStart"/>
+      <w:r>
+        <w:t>Crontab</w:t>
+      </w:r>
+      <w:proofErr w:type="spellEnd"/>
+      <w:r>
+        <w:t xml:space="preserve"> </w:t>
+      </w:r>
+      <w:proofErr w:type="spellStart"/>
+      <w:r>
+        <w:t>untuk</w:t>
+      </w:r>
+      <w:proofErr w:type="spellEnd"/>
+      <w:r>
+        <w:t xml:space="preserve"> Auto </w:t>
+      </w:r>
+      <w:proofErr w:type="spellStart"/>
+      <w:r>
+        <w:t>Absen</w:t>
+      </w:r>
+      <w:proofErr w:type="spellEnd"/>
+      <w:r>
+        <w:t xml:space="preserve"> Alpha 15:00</w:t>
+      </w:r>
+    </w:p>
+    <w:p>
+      <w:pPr>
+        <w:pStyle w:val="ListParagraph"/>
+      </w:pPr>
+      <w:proofErr w:type="gramStart"/>
       <w:r>
         <w:t xml:space="preserve">0 </w:t>
       </w:r>
@@ -579,78 +1330,62 @@
         <w:t xml:space="preserve"> </w:t>
       </w:r>
       <w:r>
-        <w:t>1</w:t>
-      </w:r>
-      <w:r>
-        <w:t>4</w:t>
-      </w:r>
-      <w:r>
-        <w:t xml:space="preserve"> * * * /usr/bin/php /</w:t>
+        <w:t>15</w:t>
+      </w:r>
+      <w:proofErr w:type="gramEnd"/>
+      <w:r>
+        <w:t xml:space="preserve"> * * * /</w:t>
+      </w:r>
+      <w:proofErr w:type="spellStart"/>
+      <w:r>
+        <w:t>usr</w:t>
+      </w:r>
+      <w:proofErr w:type="spellEnd"/>
+      <w:r>
+        <w:t>/bin/</w:t>
+      </w:r>
+      <w:proofErr w:type="spellStart"/>
+      <w:r>
+        <w:t>php</w:t>
+      </w:r>
+      <w:proofErr w:type="spellEnd"/>
+      <w:r>
+        <w:t xml:space="preserve"> /</w:t>
       </w:r>
       <w:r>
         <w:t>{document root}</w:t>
       </w:r>
       <w:r>
-        <w:t>/kakatureimburs/operasional_kantor/pages/cronjob/admin_absen_notif.php &gt; /tmp/cronjobnotif.log</w:t>
-      </w:r>
-    </w:p>
-    <w:p>
-      <w:pPr>
-        <w:pStyle w:val="ListParagraph"/>
-      </w:pPr>
-      <w:r>
-        <w:t xml:space="preserve">6. </w:t>
-      </w:r>
-      <w:r>
-        <w:t xml:space="preserve"> </w:t>
-      </w:r>
-      <w:r>
-        <w:t xml:space="preserve">Crontab untuk </w:t>
-      </w:r>
-      <w:r>
-        <w:t>Auto Absen Alpha</w:t>
-      </w:r>
-      <w:r>
-        <w:t xml:space="preserve"> 1</w:t>
-      </w:r>
-      <w:r>
-        <w:t>5</w:t>
-      </w:r>
-      <w:r>
-        <w:t>:</w:t>
-      </w:r>
-      <w:r>
-        <w:t>00</w:t>
-      </w:r>
-    </w:p>
-    <w:p>
-      <w:pPr>
-        <w:pStyle w:val="ListParagraph"/>
-      </w:pPr>
-      <w:r>
-        <w:t xml:space="preserve">0 </w:t>
-      </w:r>
-      <w:r>
-        <w:t xml:space="preserve"> </w:t>
-      </w:r>
-      <w:r>
-        <w:t>1</w:t>
-      </w:r>
-      <w:r>
-        <w:t>5</w:t>
-      </w:r>
-      <w:r>
-        <w:t xml:space="preserve"> * * * /usr/bin/php /</w:t>
-      </w:r>
-      <w:r>
-        <w:t>{document root}</w:t>
-      </w:r>
-      <w:r>
-        <w:t>/kakatureimburs/operasional_kantor/pages/cronjob/</w:t>
-      </w:r>
-      <w:r>
-        <w:t xml:space="preserve"> </w:t>
-      </w:r>
+        <w:t>/</w:t>
+      </w:r>
+      <w:proofErr w:type="spellStart"/>
+      <w:r>
+        <w:t>kakatureimburs</w:t>
+      </w:r>
+      <w:proofErr w:type="spellEnd"/>
+      <w:r>
+        <w:t>/</w:t>
+      </w:r>
+      <w:proofErr w:type="spellStart"/>
+      <w:r>
+        <w:t>operasional_kantor</w:t>
+      </w:r>
+      <w:proofErr w:type="spellEnd"/>
+      <w:r>
+        <w:t>/pages/</w:t>
+      </w:r>
+      <w:proofErr w:type="spellStart"/>
+      <w:r>
+        <w:t>cronjob</w:t>
+      </w:r>
+      <w:proofErr w:type="spellEnd"/>
+      <w:r>
+        <w:t>/</w:t>
+      </w:r>
+      <w:r>
+        <w:t xml:space="preserve"> </w:t>
+      </w:r>
+      <w:proofErr w:type="spellStart"/>
       <w:r>
         <w:t>admin_</w:t>
       </w:r>
@@ -661,24 +1396,35 @@
         <w:t>_</w:t>
       </w:r>
       <w:r>
-        <w:t>absen</w:t>
-      </w:r>
-      <w:r>
-        <w:t>_alpha</w:t>
+        <w:t>absen_alpha</w:t>
       </w:r>
       <w:r>
         <w:t>.php</w:t>
       </w:r>
-      <w:r>
-        <w:t xml:space="preserve"> &gt; /tmp/cronjobnotif.log</w:t>
-      </w:r>
-    </w:p>
-    <w:p>
-      <w:pPr>
-        <w:pStyle w:val="ListParagraph"/>
-      </w:pPr>
-      <w:r>
-        <w:t xml:space="preserve">Contoh: </w:t>
+      <w:proofErr w:type="spellEnd"/>
+      <w:r>
+        <w:t xml:space="preserve"> &gt; /</w:t>
+      </w:r>
+      <w:proofErr w:type="spellStart"/>
+      <w:r>
+        <w:t>tmp</w:t>
+      </w:r>
+      <w:proofErr w:type="spellEnd"/>
+      <w:r>
+        <w:t>/cronjobnotif.log</w:t>
+      </w:r>
+    </w:p>
+    <w:p>
+      <w:pPr>
+        <w:pStyle w:val="ListParagraph"/>
+      </w:pPr>
+      <w:proofErr w:type="spellStart"/>
+      <w:r>
+        <w:t>Contoh</w:t>
+      </w:r>
+      <w:proofErr w:type="spellEnd"/>
+      <w:r>
+        <w:t xml:space="preserve">: </w:t>
       </w:r>
     </w:p>
     <w:p>
@@ -751,17 +1497,54 @@
       <w:pPr>
         <w:pStyle w:val="HTMLPreformatted"/>
       </w:pPr>
-      <w:r>
-        <w:t>Lalu jalan kan perintah “</w:t>
-      </w:r>
-      <w:r>
-        <w:t>service crond restart</w:t>
+      <w:proofErr w:type="spellStart"/>
+      <w:r>
+        <w:t>Lalu</w:t>
+      </w:r>
+      <w:proofErr w:type="spellEnd"/>
+      <w:r>
+        <w:t xml:space="preserve"> </w:t>
+      </w:r>
+      <w:proofErr w:type="spellStart"/>
+      <w:r>
+        <w:t>jalan</w:t>
+      </w:r>
+      <w:proofErr w:type="spellEnd"/>
+      <w:r>
+        <w:t xml:space="preserve"> </w:t>
+      </w:r>
+      <w:proofErr w:type="spellStart"/>
+      <w:proofErr w:type="gramStart"/>
+      <w:r>
+        <w:t>kan</w:t>
+      </w:r>
+      <w:proofErr w:type="spellEnd"/>
+      <w:proofErr w:type="gramEnd"/>
+      <w:r>
+        <w:t xml:space="preserve"> </w:t>
+      </w:r>
+      <w:proofErr w:type="spellStart"/>
+      <w:r>
+        <w:t>perintah</w:t>
+      </w:r>
+      <w:proofErr w:type="spellEnd"/>
+      <w:r>
+        <w:t xml:space="preserve"> “</w:t>
+      </w:r>
+      <w:r>
+        <w:t xml:space="preserve">service </w:t>
+      </w:r>
+      <w:proofErr w:type="spellStart"/>
+      <w:r>
+        <w:t>crond</w:t>
+      </w:r>
+      <w:proofErr w:type="spellEnd"/>
+      <w:r>
+        <w:t xml:space="preserve"> restart</w:t>
       </w:r>
       <w:r>
         <w:t>”</w:t>
       </w:r>
-      <w:bookmarkStart w:id="0" w:name="_GoBack"/>
-      <w:bookmarkEnd w:id="0"/>
     </w:p>
     <w:p>
       <w:pPr>
@@ -777,8 +1560,53 @@
         </w:numPr>
       </w:pPr>
       <w:r>
-        <w:t>Isi Konfigurasi Sistem Absensi dan Imburse kakatu</w:t>
-      </w:r>
+        <w:t xml:space="preserve">Isi </w:t>
+      </w:r>
+      <w:proofErr w:type="spellStart"/>
+      <w:r>
+        <w:t>Konfigurasi</w:t>
+      </w:r>
+      <w:proofErr w:type="spellEnd"/>
+      <w:r>
+        <w:t xml:space="preserve"> </w:t>
+      </w:r>
+      <w:proofErr w:type="spellStart"/>
+      <w:r>
+        <w:t>Sistem</w:t>
+      </w:r>
+      <w:proofErr w:type="spellEnd"/>
+      <w:r>
+        <w:t xml:space="preserve"> </w:t>
+      </w:r>
+      <w:proofErr w:type="spellStart"/>
+      <w:r>
+        <w:t>Absensi</w:t>
+      </w:r>
+      <w:proofErr w:type="spellEnd"/>
+      <w:r>
+        <w:t xml:space="preserve"> </w:t>
+      </w:r>
+      <w:proofErr w:type="spellStart"/>
+      <w:r>
+        <w:t>dan</w:t>
+      </w:r>
+      <w:proofErr w:type="spellEnd"/>
+      <w:r>
+        <w:t xml:space="preserve"> </w:t>
+      </w:r>
+      <w:proofErr w:type="spellStart"/>
+      <w:r>
+        <w:t>Imburse</w:t>
+      </w:r>
+      <w:proofErr w:type="spellEnd"/>
+      <w:r>
+        <w:t xml:space="preserve"> </w:t>
+      </w:r>
+      <w:proofErr w:type="spellStart"/>
+      <w:r>
+        <w:t>kakatu</w:t>
+      </w:r>
+      <w:proofErr w:type="spellEnd"/>
     </w:p>
     <w:p>
       <w:pPr>
@@ -869,14 +1697,16 @@
       <w:pPr>
         <w:pStyle w:val="ListParagraph"/>
       </w:pPr>
+      <w:bookmarkStart w:id="0" w:name="_GoBack"/>
+      <w:bookmarkEnd w:id="0"/>
       <w:r>
         <w:rPr>
           <w:noProof/>
         </w:rPr>
         <w:drawing>
           <wp:inline distT="0" distB="0" distL="0" distR="0" wp14:anchorId="4A142874" wp14:editId="2868946B">
-            <wp:extent cx="5727940" cy="2743200"/>
-            <wp:effectExtent l="0" t="0" r="6350" b="0"/>
+            <wp:extent cx="8609684" cy="4123312"/>
+            <wp:effectExtent l="0" t="0" r="1270" b="0"/>
             <wp:docPr id="3" name="Picture 3"/>
             <wp:cNvGraphicFramePr>
               <a:graphicFrameLocks xmlns:a="http://schemas.openxmlformats.org/drawingml/2006/main" noChangeAspect="1"/>
@@ -896,7 +1726,7 @@
                   <pic:spPr bwMode="auto">
                     <a:xfrm>
                       <a:off x="0" y="0"/>
-                      <a:ext cx="5728848" cy="2743635"/>
+                      <a:ext cx="8617181" cy="4126902"/>
                     </a:xfrm>
                     <a:prstGeom prst="rect">
                       <a:avLst/>
@@ -970,10 +1800,27 @@
           <w:numId w:val="1"/>
         </w:numPr>
       </w:pPr>
-      <w:r>
-        <w:lastRenderedPageBreak/>
-        <w:t>Masukkan User Admin Untuk yang pertama</w:t>
-      </w:r>
+      <w:proofErr w:type="spellStart"/>
+      <w:r>
+        <w:t>Masukkan</w:t>
+      </w:r>
+      <w:proofErr w:type="spellEnd"/>
+      <w:r>
+        <w:t xml:space="preserve"> User Admin </w:t>
+      </w:r>
+      <w:proofErr w:type="spellStart"/>
+      <w:r>
+        <w:t>Untuk</w:t>
+      </w:r>
+      <w:proofErr w:type="spellEnd"/>
+      <w:r>
+        <w:t xml:space="preserve"> yang </w:t>
+      </w:r>
+      <w:proofErr w:type="spellStart"/>
+      <w:r>
+        <w:t>pertama</w:t>
+      </w:r>
+      <w:proofErr w:type="spellEnd"/>
       <w:r>
         <w:t xml:space="preserve"> kali</w:t>
       </w:r>
@@ -1064,14 +1911,52 @@
           <w:szCs w:val="32"/>
         </w:rPr>
       </w:pPr>
+      <w:proofErr w:type="spellStart"/>
       <w:r>
         <w:rPr>
           <w:b/>
           <w:sz w:val="32"/>
           <w:szCs w:val="32"/>
         </w:rPr>
-        <w:t>Sistem Siap digunakan</w:t>
-      </w:r>
+        <w:t>Sistem</w:t>
+      </w:r>
+      <w:proofErr w:type="spellEnd"/>
+      <w:r>
+        <w:rPr>
+          <w:b/>
+          <w:sz w:val="32"/>
+          <w:szCs w:val="32"/>
+        </w:rPr>
+        <w:t xml:space="preserve"> </w:t>
+      </w:r>
+      <w:proofErr w:type="spellStart"/>
+      <w:r>
+        <w:rPr>
+          <w:b/>
+          <w:sz w:val="32"/>
+          <w:szCs w:val="32"/>
+        </w:rPr>
+        <w:t>Siap</w:t>
+      </w:r>
+      <w:proofErr w:type="spellEnd"/>
+      <w:r>
+        <w:rPr>
+          <w:b/>
+          <w:sz w:val="32"/>
+          <w:szCs w:val="32"/>
+        </w:rPr>
+        <w:t xml:space="preserve"> </w:t>
+      </w:r>
+      <w:proofErr w:type="spellStart"/>
+      <w:r>
+        <w:rPr>
+          <w:b/>
+          <w:sz w:val="32"/>
+          <w:szCs w:val="32"/>
+        </w:rPr>
+        <w:t>digunakan</w:t>
+      </w:r>
+      <w:proofErr w:type="spellEnd"/>
       <w:r>
         <w:rPr>
           <w:b/>

</xml_diff>